<commit_message>
Corretta doc fino a Attacco informatico escluso
</commit_message>
<xml_diff>
--- a/documentazione/BankRobberyDoc.docx
+++ b/documentazione/BankRobberyDoc.docx
@@ -6300,16 +6300,25 @@
           <w:rFonts w:ascii="Calibri" w:hAnsi="Calibri" w:cs="Calibri"/>
           <w:b/>
           <w:bCs/>
+          <w:sz w:val="60"/>
+          <w:szCs w:val="60"/>
+        </w:rPr>
+        <w:lastRenderedPageBreak/>
+        <w:t>1</w:t>
+      </w:r>
+      <w:r>
+        <w:rPr>
+          <w:rFonts w:ascii="Calibri" w:hAnsi="Calibri" w:cs="Calibri"/>
+          <w:b/>
+          <w:bCs/>
           <w:sz w:val="52"/>
           <w:szCs w:val="52"/>
         </w:rPr>
-        <w:lastRenderedPageBreak/>
-        <w:t xml:space="preserve">1) Introduzione </w:t>
+        <w:t xml:space="preserve"> Introduzione </w:t>
       </w:r>
     </w:p>
     <w:p>
       <w:pPr>
-        <w:jc w:val="both"/>
         <w:rPr>
           <w:rFonts w:ascii="Calibri" w:hAnsi="Calibri" w:cs="Calibri"/>
         </w:rPr>
@@ -6318,7 +6327,21 @@
         <w:rPr>
           <w:rFonts w:ascii="Calibri" w:hAnsi="Calibri" w:cs="Calibri"/>
         </w:rPr>
-        <w:t>In questo progetto abbiamo valutato il livello di sicurezza di una banca tramite l’utilizzo del modello ADVISE(</w:t>
+        <w:t xml:space="preserve">In questo progetto abbiamo valutato il livello di sicurezza di una banca tramite l’utilizzo del modello </w:t>
+      </w:r>
+      <w:r>
+        <w:rPr>
+          <w:rFonts w:ascii="Calibri" w:hAnsi="Calibri" w:cs="Calibri"/>
+          <w:b/>
+          <w:bCs/>
+        </w:rPr>
+        <w:t>ADVISE</w:t>
+      </w:r>
+      <w:r>
+        <w:rPr>
+          <w:rFonts w:ascii="Calibri" w:hAnsi="Calibri" w:cs="Calibri"/>
+        </w:rPr>
+        <w:t>(</w:t>
       </w:r>
       <w:proofErr w:type="spellStart"/>
       <w:r>
@@ -6369,7 +6392,6 @@
     </w:p>
     <w:p>
       <w:pPr>
-        <w:jc w:val="both"/>
         <w:rPr>
           <w:rFonts w:ascii="Calibri" w:hAnsi="Calibri" w:cs="Calibri"/>
         </w:rPr>
@@ -6392,19 +6414,121 @@
         <w:rPr>
           <w:rFonts w:ascii="Calibri" w:hAnsi="Calibri" w:cs="Calibri"/>
         </w:rPr>
-        <w:t xml:space="preserve"> abbiamo simulato due tipi diversi</w:t>
+        <w:t xml:space="preserve"> abbiamo simulato due diversi</w:t>
       </w:r>
       <w:r>
         <w:rPr>
           <w:rFonts w:ascii="Calibri" w:hAnsi="Calibri" w:cs="Calibri"/>
         </w:rPr>
-        <w:t xml:space="preserve"> di attacchi che possono essere effettuati per sottrare i soldi alla banca e ai suoi clienti in particolare abbiamo analizzato un attacco fisico in cui gli avversari provano un attacco diretto alla banca ed uno informatico dove gli avversari provano ad infiltrarsi  nella rete informatica della banca e sottrarne i soldi o</w:t>
+        <w:t xml:space="preserve"> </w:t>
       </w:r>
       <w:r>
         <w:rPr>
           <w:rFonts w:ascii="Calibri" w:hAnsi="Calibri" w:cs="Calibri"/>
         </w:rPr>
-        <w:t xml:space="preserve">ppure </w:t>
+        <w:t xml:space="preserve">tipi </w:t>
+      </w:r>
+      <w:r>
+        <w:rPr>
+          <w:rFonts w:ascii="Calibri" w:hAnsi="Calibri" w:cs="Calibri"/>
+        </w:rPr>
+        <w:t>di attacchi che possono essere effettuati per sottrar</w:t>
+      </w:r>
+      <w:r>
+        <w:rPr>
+          <w:rFonts w:ascii="Calibri" w:hAnsi="Calibri" w:cs="Calibri"/>
+        </w:rPr>
+        <w:t>r</w:t>
+      </w:r>
+      <w:r>
+        <w:rPr>
+          <w:rFonts w:ascii="Calibri" w:hAnsi="Calibri" w:cs="Calibri"/>
+        </w:rPr>
+        <w:t>e soldi a</w:t>
+      </w:r>
+      <w:r>
+        <w:rPr>
+          <w:rFonts w:ascii="Calibri" w:hAnsi="Calibri" w:cs="Calibri"/>
+        </w:rPr>
+        <w:t xml:space="preserve"> una</w:t>
+      </w:r>
+      <w:r>
+        <w:rPr>
+          <w:rFonts w:ascii="Calibri" w:hAnsi="Calibri" w:cs="Calibri"/>
+        </w:rPr>
+        <w:t xml:space="preserve"> banca e ai suoi clienti</w:t>
+      </w:r>
+      <w:r>
+        <w:rPr>
+          <w:rFonts w:ascii="Calibri" w:hAnsi="Calibri" w:cs="Calibri"/>
+        </w:rPr>
+        <w:t>.</w:t>
+      </w:r>
+      <w:r>
+        <w:rPr>
+          <w:rFonts w:ascii="Calibri" w:hAnsi="Calibri" w:cs="Calibri"/>
+        </w:rPr>
+        <w:t xml:space="preserve"> </w:t>
+      </w:r>
+      <w:r>
+        <w:rPr>
+          <w:rFonts w:ascii="Calibri" w:hAnsi="Calibri" w:cs="Calibri"/>
+        </w:rPr>
+        <w:t>I</w:t>
+      </w:r>
+      <w:r>
+        <w:rPr>
+          <w:rFonts w:ascii="Calibri" w:hAnsi="Calibri" w:cs="Calibri"/>
+        </w:rPr>
+        <w:t xml:space="preserve">n particolare abbiamo analizzato un attacco fisico in cui gli avversari provano un attacco diretto alla banca ed uno informatico dove gli avversari </w:t>
+      </w:r>
+      <w:r>
+        <w:rPr>
+          <w:rFonts w:ascii="Calibri" w:hAnsi="Calibri" w:cs="Calibri"/>
+        </w:rPr>
+        <w:t>tentano di</w:t>
+      </w:r>
+      <w:r>
+        <w:rPr>
+          <w:rFonts w:ascii="Calibri" w:hAnsi="Calibri" w:cs="Calibri"/>
+        </w:rPr>
+        <w:t xml:space="preserve"> infiltrarsi  nella rete informatica e </w:t>
+      </w:r>
+      <w:r>
+        <w:rPr>
+          <w:rFonts w:ascii="Calibri" w:hAnsi="Calibri" w:cs="Calibri"/>
+        </w:rPr>
+        <w:t xml:space="preserve">da questa </w:t>
+      </w:r>
+      <w:r>
+        <w:rPr>
+          <w:rFonts w:ascii="Calibri" w:hAnsi="Calibri" w:cs="Calibri"/>
+        </w:rPr>
+        <w:t>sottrarne i soldi</w:t>
+      </w:r>
+      <w:r>
+        <w:rPr>
+          <w:rFonts w:ascii="Calibri" w:hAnsi="Calibri" w:cs="Calibri"/>
+        </w:rPr>
+        <w:t xml:space="preserve"> o</w:t>
+      </w:r>
+      <w:r>
+        <w:rPr>
+          <w:rFonts w:ascii="Calibri" w:hAnsi="Calibri" w:cs="Calibri"/>
+        </w:rPr>
+        <w:t>p</w:t>
+      </w:r>
+      <w:r>
+        <w:rPr>
+          <w:rFonts w:ascii="Calibri" w:hAnsi="Calibri" w:cs="Calibri"/>
+        </w:rPr>
+        <w:t>pure</w:t>
+      </w:r>
+      <w:r>
+        <w:rPr>
+          <w:rFonts w:ascii="Calibri" w:hAnsi="Calibri" w:cs="Calibri"/>
+        </w:rPr>
+        <w:t xml:space="preserve"> </w:t>
       </w:r>
       <w:r>
         <w:rPr>
@@ -6421,7 +6545,6 @@
     </w:p>
     <w:p>
       <w:pPr>
-        <w:jc w:val="both"/>
         <w:rPr>
           <w:rFonts w:ascii="Calibri" w:hAnsi="Calibri" w:cs="Calibri"/>
         </w:rPr>
@@ -6430,13 +6553,13 @@
         <w:rPr>
           <w:rFonts w:ascii="Calibri" w:hAnsi="Calibri" w:cs="Calibri"/>
         </w:rPr>
-        <w:t xml:space="preserve">Per dettagliare ogni tipo d’attacco con i corretti step </w:t>
+        <w:t>Per dettagliare ogni tipo d’attacco</w:t>
       </w:r>
       <w:r>
         <w:rPr>
           <w:rFonts w:ascii="Calibri" w:hAnsi="Calibri" w:cs="Calibri"/>
         </w:rPr>
-        <w:t xml:space="preserve">configurandoli in modo adeguato, </w:t>
+        <w:t xml:space="preserve"> </w:t>
       </w:r>
       <w:r>
         <w:rPr>
@@ -6448,96 +6571,34 @@
         <w:rPr>
           <w:rFonts w:ascii="Calibri" w:hAnsi="Calibri" w:cs="Calibri"/>
         </w:rPr>
-        <w:t>e abilità per effettuare il relativo attacc</w:t>
+        <w:t>e abilità</w:t>
       </w:r>
       <w:r>
         <w:rPr>
           <w:rFonts w:ascii="Calibri" w:hAnsi="Calibri" w:cs="Calibri"/>
         </w:rPr>
-        <w:t xml:space="preserve">o e le relative motivazioni che </w:t>
+        <w:t xml:space="preserve">. </w:t>
       </w:r>
       <w:r>
         <w:rPr>
           <w:rFonts w:ascii="Calibri" w:hAnsi="Calibri" w:cs="Calibri"/>
         </w:rPr>
-        <w:t>li</w:t>
+        <w:t>In particolare,</w:t>
       </w:r>
       <w:r>
         <w:rPr>
           <w:rFonts w:ascii="Calibri" w:hAnsi="Calibri" w:cs="Calibri"/>
         </w:rPr>
-        <w:t xml:space="preserve"> hanno spinti per </w:t>
-      </w:r>
-      <w:r>
-        <w:rPr>
-          <w:rFonts w:ascii="Calibri" w:hAnsi="Calibri" w:cs="Calibri"/>
-        </w:rPr>
-        <w:t xml:space="preserve">optare per un tipo d’attacco specifico. </w:t>
-      </w:r>
-      <w:r>
-        <w:rPr>
-          <w:rFonts w:ascii="Calibri" w:hAnsi="Calibri" w:cs="Calibri"/>
-        </w:rPr>
-        <w:t>In particolare,</w:t>
-      </w:r>
-      <w:r>
-        <w:rPr>
-          <w:rFonts w:ascii="Calibri" w:hAnsi="Calibri" w:cs="Calibri"/>
-        </w:rPr>
-        <w:t xml:space="preserve"> </w:t>
-      </w:r>
-      <w:r>
-        <w:rPr>
-          <w:rFonts w:ascii="Calibri" w:hAnsi="Calibri" w:cs="Calibri"/>
-        </w:rPr>
-        <w:t>un avversario della banca che decide di effettuare un furto di denaro alla banca predilige un attacco con probabilità di successo relativamente alte</w:t>
-      </w:r>
-      <w:r>
-        <w:rPr>
-          <w:rFonts w:ascii="Calibri" w:hAnsi="Calibri" w:cs="Calibri"/>
-        </w:rPr>
-        <w:t xml:space="preserve"> </w:t>
-      </w:r>
-      <w:r>
-        <w:rPr>
-          <w:rFonts w:ascii="Calibri" w:hAnsi="Calibri" w:cs="Calibri"/>
-        </w:rPr>
-        <w:t xml:space="preserve">(rispetto ad un attacco informatico) </w:t>
-      </w:r>
-      <w:r>
-        <w:rPr>
-          <w:rFonts w:ascii="Calibri" w:hAnsi="Calibri" w:cs="Calibri"/>
-        </w:rPr>
-        <w:t xml:space="preserve">e un guadagno molto alto </w:t>
-      </w:r>
-      <w:r>
-        <w:rPr>
-          <w:rFonts w:ascii="Calibri" w:hAnsi="Calibri" w:cs="Calibri"/>
-        </w:rPr>
-        <w:t>ma con una probabilità di essere scoperti molto elevata soprattutto in caso di fallimento mentre chi sceglie un attacco a livello informatico sceglie un approccio molto più cauto rispetto ad un attacco fisico alla banca ma con tempi più lunghi e probabilità di successo compless</w:t>
-      </w:r>
-      <w:r>
-        <w:rPr>
-          <w:rFonts w:ascii="Calibri" w:hAnsi="Calibri" w:cs="Calibri"/>
-        </w:rPr>
-        <w:t>ivamente più basse</w:t>
-      </w:r>
-      <w:r>
-        <w:rPr>
-          <w:rFonts w:ascii="Calibri" w:hAnsi="Calibri" w:cs="Calibri"/>
-        </w:rPr>
-        <w:t xml:space="preserve"> e con relativo guadagno più basso dovuto al limite della quantità di denaro che si può spostare digitalmente</w:t>
-      </w:r>
-      <w:r>
-        <w:rPr>
-          <w:rFonts w:ascii="Calibri" w:hAnsi="Calibri" w:cs="Calibri"/>
-        </w:rPr>
-        <w:t>.</w:t>
+        <w:t xml:space="preserve"> abbiamo considerato due tipi di avversari:</w:t>
       </w:r>
     </w:p>
     <w:p>
       <w:pPr>
-        <w:jc w:val="both"/>
+        <w:pStyle w:val="Paragrafoelenco"/>
+        <w:numPr>
+          <w:ilvl w:val="0"/>
+          <w:numId w:val="4"/>
+        </w:numPr>
         <w:rPr>
           <w:rFonts w:ascii="Calibri" w:hAnsi="Calibri" w:cs="Calibri"/>
         </w:rPr>
@@ -6545,14 +6606,193 @@
       <w:r>
         <w:rPr>
           <w:rFonts w:ascii="Calibri" w:hAnsi="Calibri" w:cs="Calibri"/>
-        </w:rPr>
-        <w:t xml:space="preserve">Dal lato della banca invece abbiamo considerato un sistema di sicurezza molto sofisticato che comprende l’uso di allarmi, controlli con telecamere </w:t>
+          <w:b/>
+          <w:bCs/>
+        </w:rPr>
+        <w:t>Rapinatore esperto</w:t>
       </w:r>
       <w:r>
         <w:rPr>
           <w:rFonts w:ascii="Calibri" w:hAnsi="Calibri" w:cs="Calibri"/>
         </w:rPr>
-        <w:t xml:space="preserve"> e pattuglie lungo i corridoi d’accesso alla cassaforte e l’utilizzo di una rete informatica protetta e controllata periodicamente da sistemisti.</w:t>
+        <w:t xml:space="preserve">: </w:t>
+      </w:r>
+      <w:r>
+        <w:rPr>
+          <w:rFonts w:ascii="Calibri" w:hAnsi="Calibri" w:cs="Calibri"/>
+        </w:rPr>
+        <w:t xml:space="preserve">predilige un attacco rischioso ma con probabilità di successo elevate, bassi costi di esecuzione e </w:t>
+      </w:r>
+      <w:r>
+        <w:rPr>
+          <w:rFonts w:ascii="Calibri" w:hAnsi="Calibri" w:cs="Calibri"/>
+        </w:rPr>
+        <w:t xml:space="preserve">alti </w:t>
+      </w:r>
+      <w:r>
+        <w:rPr>
+          <w:rFonts w:ascii="Calibri" w:hAnsi="Calibri" w:cs="Calibri"/>
+        </w:rPr>
+        <w:t>guadagn</w:t>
+      </w:r>
+      <w:r>
+        <w:rPr>
+          <w:rFonts w:ascii="Calibri" w:hAnsi="Calibri" w:cs="Calibri"/>
+        </w:rPr>
+        <w:t>i</w:t>
+      </w:r>
+    </w:p>
+    <w:p>
+      <w:pPr>
+        <w:pStyle w:val="Paragrafoelenco"/>
+        <w:numPr>
+          <w:ilvl w:val="0"/>
+          <w:numId w:val="4"/>
+        </w:numPr>
+        <w:rPr>
+          <w:rFonts w:ascii="Calibri" w:hAnsi="Calibri" w:cs="Calibri"/>
+        </w:rPr>
+      </w:pPr>
+      <w:r>
+        <w:rPr>
+          <w:rFonts w:ascii="Calibri" w:hAnsi="Calibri" w:cs="Calibri"/>
+          <w:b/>
+          <w:bCs/>
+        </w:rPr>
+        <w:t>Hacker</w:t>
+      </w:r>
+      <w:r>
+        <w:rPr>
+          <w:rFonts w:ascii="Calibri" w:hAnsi="Calibri" w:cs="Calibri"/>
+        </w:rPr>
+        <w:t xml:space="preserve">: </w:t>
+      </w:r>
+      <w:r>
+        <w:rPr>
+          <w:rFonts w:ascii="Calibri" w:hAnsi="Calibri" w:cs="Calibri"/>
+        </w:rPr>
+        <w:t>predilige</w:t>
+      </w:r>
+      <w:r>
+        <w:rPr>
+          <w:rFonts w:ascii="Calibri" w:hAnsi="Calibri" w:cs="Calibri"/>
+        </w:rPr>
+        <w:t xml:space="preserve"> un </w:t>
+      </w:r>
+      <w:r>
+        <w:rPr>
+          <w:rFonts w:ascii="Calibri" w:hAnsi="Calibri" w:cs="Calibri"/>
+        </w:rPr>
+        <w:t xml:space="preserve">approccio </w:t>
+      </w:r>
+      <w:r>
+        <w:rPr>
+          <w:rFonts w:ascii="Calibri" w:hAnsi="Calibri" w:cs="Calibri"/>
+        </w:rPr>
+        <w:t xml:space="preserve">più cauto ma con tempi </w:t>
+      </w:r>
+      <w:r>
+        <w:rPr>
+          <w:rFonts w:ascii="Calibri" w:hAnsi="Calibri" w:cs="Calibri"/>
+        </w:rPr>
+        <w:t xml:space="preserve">e probabilità di fallimento </w:t>
+      </w:r>
+      <w:r>
+        <w:rPr>
+          <w:rFonts w:ascii="Calibri" w:hAnsi="Calibri" w:cs="Calibri"/>
+        </w:rPr>
+        <w:t xml:space="preserve">più </w:t>
+      </w:r>
+      <w:r>
+        <w:rPr>
+          <w:rFonts w:ascii="Calibri" w:hAnsi="Calibri" w:cs="Calibri"/>
+        </w:rPr>
+        <w:t>alte</w:t>
+      </w:r>
+      <w:r>
+        <w:rPr>
+          <w:rFonts w:ascii="Calibri" w:hAnsi="Calibri" w:cs="Calibri"/>
+        </w:rPr>
+        <w:t xml:space="preserve"> e </w:t>
+      </w:r>
+      <w:r>
+        <w:rPr>
+          <w:rFonts w:ascii="Calibri" w:hAnsi="Calibri" w:cs="Calibri"/>
+        </w:rPr>
+        <w:t xml:space="preserve">un </w:t>
+      </w:r>
+      <w:r>
+        <w:rPr>
+          <w:rFonts w:ascii="Calibri" w:hAnsi="Calibri" w:cs="Calibri"/>
+        </w:rPr>
+        <w:t xml:space="preserve">guadagno più basso dovuto al limite della quantità di denaro </w:t>
+      </w:r>
+      <w:r>
+        <w:rPr>
+          <w:rFonts w:ascii="Calibri" w:hAnsi="Calibri" w:cs="Calibri"/>
+        </w:rPr>
+        <w:t>trasferibile telematicamente</w:t>
+      </w:r>
+      <w:r>
+        <w:rPr>
+          <w:rFonts w:ascii="Calibri" w:hAnsi="Calibri" w:cs="Calibri"/>
+        </w:rPr>
+        <w:t>.</w:t>
+      </w:r>
+    </w:p>
+    <w:p>
+      <w:pPr>
+        <w:rPr>
+          <w:rFonts w:ascii="Calibri" w:hAnsi="Calibri" w:cs="Calibri"/>
+        </w:rPr>
+      </w:pPr>
+      <w:r>
+        <w:rPr>
+          <w:rFonts w:ascii="Calibri" w:hAnsi="Calibri" w:cs="Calibri"/>
+        </w:rPr>
+        <w:t xml:space="preserve">Dal lato della banca invece abbiamo considerato un sistema di sicurezza sofisticato che comprende l’uso di allarmi, telecamere </w:t>
+      </w:r>
+      <w:r>
+        <w:rPr>
+          <w:rFonts w:ascii="Calibri" w:hAnsi="Calibri" w:cs="Calibri"/>
+        </w:rPr>
+        <w:t xml:space="preserve"> e pattuglie lungo i corridoi d’accesso alla cassaforte</w:t>
+      </w:r>
+      <w:r>
+        <w:rPr>
+          <w:rFonts w:ascii="Calibri" w:hAnsi="Calibri" w:cs="Calibri"/>
+        </w:rPr>
+        <w:t xml:space="preserve">. Il sistema informatico della banca è considerato altamente sicuro e </w:t>
+      </w:r>
+      <w:r>
+        <w:rPr>
+          <w:rFonts w:ascii="Calibri" w:hAnsi="Calibri" w:cs="Calibri"/>
+        </w:rPr>
+        <w:t>controllat</w:t>
+      </w:r>
+      <w:r>
+        <w:rPr>
+          <w:rFonts w:ascii="Calibri" w:hAnsi="Calibri" w:cs="Calibri"/>
+        </w:rPr>
+        <w:t>o</w:t>
+      </w:r>
+      <w:r>
+        <w:rPr>
+          <w:rFonts w:ascii="Calibri" w:hAnsi="Calibri" w:cs="Calibri"/>
+        </w:rPr>
+        <w:t xml:space="preserve"> periodicamente da sistemisti</w:t>
+      </w:r>
+      <w:r>
+        <w:rPr>
+          <w:rFonts w:ascii="Calibri" w:hAnsi="Calibri" w:cs="Calibri"/>
+        </w:rPr>
+        <w:t xml:space="preserve"> allo scopo di verificare eventuali violazioni ai dispositivi di sicurezza o la presenza di backdoor</w:t>
+      </w:r>
+      <w:r>
+        <w:rPr>
+          <w:rFonts w:ascii="Calibri" w:hAnsi="Calibri" w:cs="Calibri"/>
+        </w:rPr>
+        <w:t>.</w:t>
       </w:r>
     </w:p>
     <w:p>
@@ -6573,10 +6813,10 @@
               <wp:align>right</wp:align>
             </wp:positionH>
             <wp:positionV relativeFrom="paragraph">
-              <wp:posOffset>337820</wp:posOffset>
+              <wp:posOffset>261620</wp:posOffset>
             </wp:positionV>
-            <wp:extent cx="6119495" cy="3693160"/>
-            <wp:effectExtent l="0" t="0" r="0" b="2540"/>
+            <wp:extent cx="6119495" cy="3764280"/>
+            <wp:effectExtent l="0" t="0" r="0" b="7620"/>
             <wp:wrapSquare wrapText="bothSides"/>
             <wp:docPr id="34" name="Immagine 34" descr="Immagine che contiene testo, mappa&#10;&#10;Descrizione generata automaticamente"/>
             <wp:cNvGraphicFramePr>
@@ -6604,7 +6844,7 @@
                   <pic:spPr>
                     <a:xfrm>
                       <a:off x="0" y="0"/>
-                      <a:ext cx="6119495" cy="3693160"/>
+                      <a:ext cx="6119495" cy="3764280"/>
                     </a:xfrm>
                     <a:prstGeom prst="rect">
                       <a:avLst/>
@@ -6613,6 +6853,9 @@
                 </pic:pic>
               </a:graphicData>
             </a:graphic>
+            <wp14:sizeRelV relativeFrom="margin">
+              <wp14:pctHeight>0</wp14:pctHeight>
+            </wp14:sizeRelV>
           </wp:anchor>
         </w:drawing>
       </w:r>
@@ -6629,27 +6872,14 @@
       <w:r>
         <w:t xml:space="preserve">Figura </w:t>
       </w:r>
-      <w:r>
-        <w:fldChar w:fldCharType="begin"/>
-      </w:r>
-      <w:r>
-        <w:instrText xml:space="preserve"> SEQ Figura \* ARABIC </w:instrText>
-      </w:r>
-      <w:r>
-        <w:fldChar w:fldCharType="separate"/>
-      </w:r>
-      <w:r>
-        <w:rPr>
-          <w:noProof/>
-        </w:rPr>
-        <w:t>1</w:t>
-      </w:r>
-      <w:r>
-        <w:rPr>
-          <w:noProof/>
-        </w:rPr>
-        <w:fldChar w:fldCharType="end"/>
-      </w:r>
+      <w:fldSimple w:instr=" SEQ Figura \* ARABIC ">
+        <w:r>
+          <w:rPr>
+            <w:noProof/>
+          </w:rPr>
+          <w:t>1</w:t>
+        </w:r>
+      </w:fldSimple>
       <w:r>
         <w:t xml:space="preserve"> Modello ADVISE</w:t>
       </w:r>
@@ -6724,9 +6954,6 @@
       </w:r>
     </w:p>
     <w:p>
-      <w:pPr>
-        <w:jc w:val="both"/>
-      </w:pPr>
       <w:r>
         <w:t xml:space="preserve">Per l’attacco fisico </w:t>
       </w:r>
@@ -6734,7 +6961,13 @@
         <w:t>si è preso in considerazione un team di ladri professionisti che hanno le capacità adatte per ottenere il controllo delle telecamere e degli allarmi della banca</w:t>
       </w:r>
       <w:r>
-        <w:t>. Hanno inoltre l</w:t>
+        <w:t xml:space="preserve">. </w:t>
+      </w:r>
+      <w:r>
+        <w:t>Essi h</w:t>
+      </w:r>
+      <w:r>
+        <w:t>anno inoltre l</w:t>
       </w:r>
       <w:r>
         <w:t>e</w:t>
@@ -6743,22 +6976,31 @@
         <w:t xml:space="preserve"> qualità necessarie per entrare furtivamente all’interno della banca e accedere alla stanza di controllo</w:t>
       </w:r>
       <w:r>
-        <w:t xml:space="preserve"> e conoscono le vulnerabilità di tali sistemi</w:t>
-      </w:r>
-      <w:r>
-        <w:t>, inoltre sanno</w:t>
-      </w:r>
-      <w:r>
-        <w:t xml:space="preserve"> </w:t>
-      </w:r>
-      <w:r>
-        <w:t>come scassinare una cassaforte e trovare un percorso sicuro per raggiungerla.</w:t>
+        <w:t>. C</w:t>
+      </w:r>
+      <w:r>
+        <w:t xml:space="preserve">onoscono </w:t>
+      </w:r>
+      <w:r>
+        <w:t xml:space="preserve">inoltre </w:t>
+      </w:r>
+      <w:r>
+        <w:t>le vulnerabilità d</w:t>
+      </w:r>
+      <w:r>
+        <w:t xml:space="preserve">ei </w:t>
+      </w:r>
+      <w:r>
+        <w:t>sistemi</w:t>
+      </w:r>
+      <w:r>
+        <w:t xml:space="preserve"> di sicurezza utilizzati e di sfruttarle per trovare un percorso sicuro per la cassaforte e scassinarla</w:t>
+      </w:r>
+      <w:r>
+        <w:t>.</w:t>
       </w:r>
     </w:p>
     <w:p>
-      <w:pPr>
-        <w:jc w:val="both"/>
-      </w:pPr>
       <w:r>
         <w:t>I passi dell</w:t>
       </w:r>
@@ -6786,7 +7028,6 @@
           <w:ilvl w:val="0"/>
           <w:numId w:val="2"/>
         </w:numPr>
-        <w:jc w:val="both"/>
       </w:pPr>
       <w:proofErr w:type="spellStart"/>
       <w:r>
@@ -6838,7 +7079,7 @@
           <w:b/>
           <w:bCs/>
         </w:rPr>
-        <w:t>Allarm</w:t>
+        <w:t>Alarm</w:t>
       </w:r>
       <w:proofErr w:type="spellEnd"/>
       <w:r>
@@ -6863,70 +7104,133 @@
         <w:t>ha bisogno</w:t>
       </w:r>
       <w:r>
+        <w:t xml:space="preserve"> innanzitutto di conoscere le vulnerabilità del sistema di allarme e di avere notevoli conoscenze da hacker per poterle sfruttare. Inoltre </w:t>
+      </w:r>
+      <w:r>
+        <w:t xml:space="preserve">l’attaccante </w:t>
+      </w:r>
+      <w:r>
+        <w:t xml:space="preserve">necessita </w:t>
+      </w:r>
+      <w:r>
         <w:t xml:space="preserve"> di capacit</w:t>
       </w:r>
       <w:r>
         <w:t>à</w:t>
       </w:r>
       <w:r>
-        <w:t xml:space="preserve"> furtive per raggiungere il punto d’accesso degli allarmi e</w:t>
-      </w:r>
-      <w:r>
-        <w:t xml:space="preserve"> le conoscenze da hacker per poter prenderne il controllo</w:t>
+        <w:t xml:space="preserve"> furtive per </w:t>
+      </w:r>
+      <w:r>
+        <w:t xml:space="preserve">poter </w:t>
+      </w:r>
+      <w:r>
+        <w:t xml:space="preserve">raggiungere </w:t>
+      </w:r>
+      <w:r>
+        <w:t xml:space="preserve">un </w:t>
+      </w:r>
+      <w:r>
+        <w:t>punto d</w:t>
+      </w:r>
+      <w:r>
+        <w:t xml:space="preserve">i </w:t>
+      </w:r>
+      <w:r>
+        <w:t xml:space="preserve">accesso </w:t>
+      </w:r>
+      <w:r>
+        <w:t>per</w:t>
+      </w:r>
+      <w:r>
+        <w:t xml:space="preserve"> prenderne</w:t>
+      </w:r>
+      <w:r>
+        <w:t xml:space="preserve"> il controllo</w:t>
+      </w:r>
+      <w:r>
+        <w:t>.</w:t>
+      </w:r>
+      <w:r>
+        <w:t xml:space="preserve"> Per questo step abbiamo previsto</w:t>
+      </w:r>
+      <w:r>
+        <w:t xml:space="preserve"> un costo per l’avversario di 30, </w:t>
+      </w:r>
+      <w:r>
+        <w:t>un</w:t>
+      </w:r>
+      <w:r>
+        <w:t xml:space="preserve"> tempo d’esecuzione dell’attacco che varia da una durata di 5 ad un massimo di 30 dipendent</w:t>
+      </w:r>
+      <w:r>
+        <w:t xml:space="preserve">e </w:t>
+      </w:r>
+      <w:r>
+        <w:t>dal livello d</w:t>
+      </w:r>
+      <w:r>
+        <w:t>elle</w:t>
       </w:r>
       <w:r>
         <w:t xml:space="preserve"> </w:t>
       </w:r>
       <w:r>
-        <w:t>in combinazione della conoscenza delle vulnerabilità di tali dispositivi</w:t>
+        <w:t>abilità</w:t>
+      </w:r>
+      <w:r>
+        <w:t xml:space="preserve"> </w:t>
+      </w:r>
+      <w:r>
+        <w:t>d</w:t>
+      </w:r>
+      <w:r>
+        <w:t xml:space="preserve">i </w:t>
+      </w:r>
+      <w:r>
+        <w:t>hacking possedute</w:t>
+      </w:r>
+      <w:r>
+        <w:t xml:space="preserve"> dall’avversario. Le probabilità di successo di questo attacc</w:t>
+      </w:r>
+      <w:r>
+        <w:t xml:space="preserve">o sono dell’ 1% </w:t>
+      </w:r>
+      <w:r>
+        <w:t>in quanto</w:t>
+      </w:r>
+      <w:r>
+        <w:t xml:space="preserve"> i sistemi di sicurezza di una banca sono molto protetti e difficili da raggiunger</w:t>
+      </w:r>
+      <w:r>
+        <w:t>e</w:t>
       </w:r>
       <w:r>
         <w:t>.</w:t>
       </w:r>
       <w:r>
-        <w:t xml:space="preserve"> Per questo step abbiamo previsto</w:t>
-      </w:r>
-      <w:r>
-        <w:t xml:space="preserve"> un costo per l’avversario di 30, </w:t>
-      </w:r>
-      <w:r>
-        <w:t>un</w:t>
-      </w:r>
-      <w:r>
-        <w:t xml:space="preserve"> tempo d’esecuzione dell’attacco che varia da una durata di 5 ad un massimo di 30 dipendentemente dal livello d</w:t>
-      </w:r>
-      <w:r>
-        <w:t>elle</w:t>
-      </w:r>
-      <w:r>
         <w:t xml:space="preserve"> </w:t>
       </w:r>
       <w:r>
-        <w:t>abilità</w:t>
-      </w:r>
-      <w:r>
-        <w:t xml:space="preserve"> </w:t>
-      </w:r>
-      <w:r>
-        <w:t>da hacking possedute</w:t>
-      </w:r>
-      <w:r>
-        <w:t xml:space="preserve"> dall’avversario. Le probabilità di successo di questo attacc</w:t>
-      </w:r>
-      <w:r>
-        <w:t xml:space="preserve">o sono dell’ 1% ed è dovuto al fatto che i sistemi di sicurezza di una banca sono molto protetti e difficili da raggiungere ma </w:t>
-      </w:r>
-      <w:r>
-        <w:t xml:space="preserve">si ha </w:t>
-      </w:r>
-      <w:r>
-        <w:t xml:space="preserve">una probabilità del 5%  in caso di successo </w:t>
-      </w:r>
-      <w:r>
-        <w:t xml:space="preserve">dovuto alla professionalità degli attaccanti. </w:t>
-      </w:r>
-      <w:r>
-        <w:t>In caso di fallimento invece si ha una probabilità di venire scoperti del 30%.</w:t>
+        <w:t>G</w:t>
+      </w:r>
+      <w:r>
+        <w:t>li attaccanti sono abili ma hanno comunque una probabilità di essere scoperti nel tentativo di mano</w:t>
+      </w:r>
+      <w:r>
+        <w:t>me</w:t>
+      </w:r>
+      <w:r>
+        <w:t>ttere gli allarmi del</w:t>
+      </w:r>
+      <w:r>
+        <w:t xml:space="preserve"> 5%  in caso di successo </w:t>
+      </w:r>
+      <w:r>
+        <w:t>e del 30% i</w:t>
+      </w:r>
+      <w:r>
+        <w:t>n caso di fallimento.</w:t>
       </w:r>
     </w:p>
     <w:p>
@@ -6936,7 +7240,6 @@
           <w:ilvl w:val="0"/>
           <w:numId w:val="2"/>
         </w:numPr>
-        <w:jc w:val="both"/>
       </w:pPr>
       <w:proofErr w:type="spellStart"/>
       <w:r>
@@ -6968,13 +7271,27 @@
         </w:rPr>
         <w:t xml:space="preserve"> </w:t>
       </w:r>
-      <w:proofErr w:type="spellStart"/>
       <w:r>
         <w:rPr>
           <w:b/>
           <w:bCs/>
         </w:rPr>
-        <w:t>ToCameras</w:t>
+        <w:t>To</w:t>
+      </w:r>
+      <w:r>
+        <w:rPr>
+          <w:b/>
+          <w:bCs/>
+        </w:rPr>
+        <w:t xml:space="preserve"> </w:t>
+      </w:r>
+      <w:proofErr w:type="spellStart"/>
+      <w:r>
+        <w:rPr>
+          <w:b/>
+          <w:bCs/>
+        </w:rPr>
+        <w:t>Cameras</w:t>
       </w:r>
       <w:proofErr w:type="spellEnd"/>
       <w:r>
@@ -6987,19 +7304,19 @@
         <w:t xml:space="preserve"> della banca</w:t>
       </w:r>
       <w:r>
-        <w:t>. P</w:t>
-      </w:r>
-      <w:r>
-        <w:t>er eseguire questo step</w:t>
-      </w:r>
-      <w:r>
-        <w:t xml:space="preserve"> l’avversario ha bisogno </w:t>
-      </w:r>
-      <w:r>
-        <w:t xml:space="preserve">delle capacità furtive per raggiungere la sala di controllo delle telecamere, delle conoscenze di hacking per poter prendere il controllo delle telecamere insieme alla conoscenza delle </w:t>
-      </w:r>
-      <w:r>
-        <w:t xml:space="preserve">loro vulnerabilità. Per questo attacco è stato stimato un costo di 30 per l’avversario, un tempo di esecuzione dell’attacco che può variare da un massimo di 30 a un minimo di 5 in base alle abilità dell’avversario nell’infiltrarsi nel sistema di video sorveglianza. Le probabilità che questo attacco abbia successo e porti al controllo delle telecamere </w:t>
+        <w:t xml:space="preserve">. </w:t>
+      </w:r>
+      <w:r>
+        <w:t>Per far ciò l’avversario ha bisogno innanzitutto di conoscere le vulnerabilità del sistema d</w:t>
+      </w:r>
+      <w:r>
+        <w:t>elle telecamere</w:t>
+      </w:r>
+      <w:r>
+        <w:t xml:space="preserve"> e di avere notevoli conoscenze da hacker per poterle sfruttare. Inoltre necessita  di capacità furtive per poter raggiungere un punto di accesso e prenderne il controllo</w:t>
+      </w:r>
+      <w:r>
+        <w:t xml:space="preserve">. Per questo attacco è stato stimato un costo di 30 per l’avversario, un tempo di esecuzione dell’attacco che può variare da un massimo di 30 a un minimo di 5 in base alle abilità dell’avversario nell’infiltrarsi nel sistema di video sorveglianza. Le probabilità che questo attacco abbia successo e porti al controllo delle telecamere </w:t>
       </w:r>
       <w:r>
         <w:t>sono stimate</w:t>
@@ -7054,7 +7371,6 @@
           <w:ilvl w:val="0"/>
           <w:numId w:val="2"/>
         </w:numPr>
-        <w:jc w:val="both"/>
       </w:pPr>
       <w:r>
         <w:rPr>
@@ -7097,31 +7413,153 @@
         <w:t>: è il passo che permette al team di ladri di osservare e studiare</w:t>
       </w:r>
       <w:r>
-        <w:t xml:space="preserve"> la routine del personale di sicurezza, per ottenere il percorso delle pattuglie e il loro tempi. Per effettuare questo step c’è bisogno </w:t>
-      </w:r>
-      <w:r>
-        <w:t>d</w:t>
-      </w:r>
-      <w:r>
-        <w:t xml:space="preserve">el </w:t>
-      </w:r>
-      <w:r>
-        <w:t xml:space="preserve">controllo delle telecamere, per poter osservare lo spostamento delle guardie. </w:t>
-      </w:r>
-      <w:r>
-        <w:t xml:space="preserve">Per questo attacco si è stimato un costo di 5 e un tempo di 1000 dovuto al fatto che, per studiare le ronde di guardia bisogna osservare i vari turni. Le probabilità di successo sono del 75% poiché si utilizzano le telecamere della banca per osservare le guardie. Le probabilità di essere scoperti in caso di </w:t>
-      </w:r>
-      <w:r>
-        <w:t xml:space="preserve">successo sono nulle. In questo caso si sono considerati due tipi di fallimento il primo è generico con probabilità di avvenimento del 15% con probabilità di essere individuati dello 0%. Il secondo </w:t>
-      </w:r>
-      <w:r>
-        <w:t>caso di fallimento invece si ha quando la manomissione delle telecamere viene scoperta con una probabilità di avvenimento del 10% e una probabilità di venire individuati anche essa del 10% con l’effetto di perdere il controllo delle telecamere.</w:t>
+        <w:t xml:space="preserve"> la routine del personale di sicurezza, per ottenere il percorso delle pattuglie e il loro tempi. Per effettuare questo step </w:t>
+      </w:r>
+      <w:r>
+        <w:t>è necessario il</w:t>
+      </w:r>
+      <w:r>
+        <w:t xml:space="preserve"> </w:t>
+      </w:r>
+      <w:r>
+        <w:t xml:space="preserve">controllo </w:t>
+      </w:r>
+      <w:bookmarkStart w:id="0" w:name="_GoBack"/>
+      <w:bookmarkEnd w:id="0"/>
+      <w:r>
+        <w:t xml:space="preserve">delle telecamere, </w:t>
+      </w:r>
+      <w:r>
+        <w:t>dalle quali</w:t>
+      </w:r>
+      <w:r>
+        <w:t xml:space="preserve"> osservare lo spostamento delle guardie</w:t>
+      </w:r>
+      <w:r>
+        <w:t>.</w:t>
+      </w:r>
+      <w:r>
+        <w:t xml:space="preserve"> </w:t>
+      </w:r>
+      <w:r>
+        <w:t>A</w:t>
+      </w:r>
+      <w:r>
+        <w:t>bbiamo</w:t>
+      </w:r>
+      <w:r>
+        <w:t xml:space="preserve"> stimato un costo di 5 e un tempo di 1000 dovuto al fatto che, per studiare le ronde di guardia bisogna </w:t>
+      </w:r>
+      <w:r>
+        <w:t xml:space="preserve">semplicemente </w:t>
+      </w:r>
+      <w:r>
+        <w:t xml:space="preserve">osservare </w:t>
+      </w:r>
+      <w:r>
+        <w:t xml:space="preserve"> i </w:t>
+      </w:r>
+      <w:r>
+        <w:t>vari turni</w:t>
+      </w:r>
+      <w:r>
+        <w:t xml:space="preserve"> e </w:t>
+      </w:r>
+      <w:r>
+        <w:t>non è richiesta una presenza fisica all’interno della banca dovendo solo accedere in maniera remota alle telecamere</w:t>
+      </w:r>
+      <w:r>
+        <w:t>. Per la stessa ragione</w:t>
+      </w:r>
+      <w:r>
+        <w:t xml:space="preserve"> l</w:t>
+      </w:r>
+      <w:r>
+        <w:t xml:space="preserve">e probabilità di successo sono del 75% </w:t>
+      </w:r>
+      <w:r>
+        <w:t xml:space="preserve"> e le probabilità di essere individuati</w:t>
+      </w:r>
+      <w:r>
+        <w:t xml:space="preserve"> sono nulle. </w:t>
+      </w:r>
+      <w:r>
+        <w:t>Abbiamo tuttavia</w:t>
+      </w:r>
+      <w:r>
+        <w:t xml:space="preserve"> considerat</w:t>
+      </w:r>
+      <w:r>
+        <w:t>o</w:t>
+      </w:r>
+      <w:r>
+        <w:t xml:space="preserve"> due tipi di fallimento</w:t>
+      </w:r>
+      <w:r>
+        <w:t>,</w:t>
+      </w:r>
+      <w:r>
+        <w:t xml:space="preserve"> il primo è generico</w:t>
+      </w:r>
+      <w:r>
+        <w:t xml:space="preserve"> e dovuto al fatto che</w:t>
+      </w:r>
+      <w:r>
+        <w:t xml:space="preserve"> non è stato possibile individuare le routine del personale</w:t>
+      </w:r>
+      <w:r>
+        <w:t xml:space="preserve"> e ha</w:t>
+      </w:r>
+      <w:r>
+        <w:t xml:space="preserve"> </w:t>
+      </w:r>
+      <w:r>
+        <w:t xml:space="preserve">una </w:t>
+      </w:r>
+      <w:r>
+        <w:t>probabilità d</w:t>
+      </w:r>
+      <w:r>
+        <w:t>el</w:t>
+      </w:r>
+      <w:r>
+        <w:t xml:space="preserve"> 15% </w:t>
+      </w:r>
+      <w:r>
+        <w:t>di manifestarsi</w:t>
+      </w:r>
+      <w:r>
+        <w:t xml:space="preserve">. </w:t>
+      </w:r>
+      <w:r>
+        <w:t>Mentre i</w:t>
+      </w:r>
+      <w:r>
+        <w:t>l secondo</w:t>
+      </w:r>
+      <w:r>
+        <w:t xml:space="preserve"> è dovuto alla scoperta della precedente violazione delle telecamere e possiede </w:t>
+      </w:r>
+      <w:r>
+        <w:lastRenderedPageBreak/>
+        <w:t>una probabilità del 10%</w:t>
+      </w:r>
+      <w:r>
+        <w:t xml:space="preserve"> di verificarsi. Inoltre a seguito dell’individuazione dell’accesso questo verrà rimosso facendo perdere</w:t>
+      </w:r>
+      <w:r>
+        <w:t xml:space="preserve"> il controllo delle telecamere</w:t>
+      </w:r>
+      <w:r>
+        <w:t xml:space="preserve"> agli attaccanti</w:t>
+      </w:r>
+      <w:r>
+        <w:t>.</w:t>
       </w:r>
     </w:p>
     <w:p>
       <w:pPr>
         <w:pStyle w:val="Paragrafoelenco"/>
-        <w:jc w:val="both"/>
       </w:pPr>
     </w:p>
     <w:p>
@@ -7131,7 +7569,6 @@
           <w:ilvl w:val="0"/>
           <w:numId w:val="2"/>
         </w:numPr>
-        <w:jc w:val="both"/>
       </w:pPr>
       <w:proofErr w:type="spellStart"/>
       <w:r>
@@ -7139,7 +7576,6 @@
           <w:b/>
           <w:bCs/>
         </w:rPr>
-        <w:lastRenderedPageBreak/>
         <w:t>Find</w:t>
       </w:r>
       <w:proofErr w:type="spellEnd"/>
@@ -7177,16 +7613,112 @@
         <w:t xml:space="preserve">: </w:t>
       </w:r>
       <w:r>
-        <w:t xml:space="preserve">questo passo permette di ottenere tramite </w:t>
-      </w:r>
-      <w:r>
-        <w:t>un percorso sicuro alla cassaforte. Per poter eseguire questo step c’è bisogno di conoscere gli spostamenti delle guardie ed avere il controllo delle telecamere  per controllare i percorsi. Il costo di tale attacco è di 5 ed il tempo di esecuzione è di 2000. Le probabilità di successo sono del 10% poiché i percorsi di pattuglia sono organizzati in modo tale da lasciare per poco tempo un punto senza sorveglianza con probabilità nulle di essere scoperti.</w:t>
-      </w:r>
-      <w:r>
-        <w:t xml:space="preserve"> In caso di fallimento si può avere o un caso generico con probabilità del 70% e probabilità nulle di essere individuati dello 0% oppure il caso in cui viene scoperto l’accesso delle telecamere. In questo caso viene perso sia il controllo delle telecamere sia </w:t>
-      </w:r>
-      <w:r>
-        <w:t>la conoscenza dello schema delle pattuglie il quale verrà riorganizzato dalla banca.</w:t>
+        <w:t xml:space="preserve">questo passo permette di ottenere </w:t>
+      </w:r>
+      <w:r>
+        <w:t>di individuare</w:t>
+      </w:r>
+      <w:r>
+        <w:t xml:space="preserve"> </w:t>
+      </w:r>
+      <w:r>
+        <w:t>un percorso sicuro alla cassaforte</w:t>
+      </w:r>
+      <w:r>
+        <w:t xml:space="preserve"> utilizzando le telecamere per analizzare i possibili accessi e la conoscenza dei percorsi degli agenti di sicurezza</w:t>
+      </w:r>
+      <w:r>
+        <w:t>. Il costo di tale attacco è di 5 ed il tempo di esecuzione è di 2000</w:t>
+      </w:r>
+      <w:r>
+        <w:t xml:space="preserve"> e</w:t>
+      </w:r>
+      <w:r>
+        <w:t xml:space="preserve"> </w:t>
+      </w:r>
+      <w:r>
+        <w:t>la sua</w:t>
+      </w:r>
+      <w:r>
+        <w:t xml:space="preserve"> probabilità di successo </w:t>
+      </w:r>
+      <w:r>
+        <w:t>è solo del</w:t>
+      </w:r>
+      <w:r>
+        <w:t xml:space="preserve"> 10% poiché </w:t>
+      </w:r>
+      <w:r>
+        <w:t xml:space="preserve">si suppone che </w:t>
+      </w:r>
+      <w:r>
+        <w:t>i percorsi di pattuglia s</w:t>
+      </w:r>
+      <w:r>
+        <w:t>iano</w:t>
+      </w:r>
+      <w:r>
+        <w:t xml:space="preserve"> organizzati in modo tale da lasciare per poco tempo un punto senza sorveglianza </w:t>
+      </w:r>
+      <w:r>
+        <w:t>scoperto</w:t>
+      </w:r>
+      <w:r>
+        <w:t>.</w:t>
+      </w:r>
+      <w:r>
+        <w:t xml:space="preserve"> </w:t>
+      </w:r>
+      <w:r>
+        <w:t xml:space="preserve"> Anche in questo step abbiamo due tipologie di </w:t>
+      </w:r>
+      <w:r>
+        <w:t>fallimento</w:t>
+      </w:r>
+      <w:r>
+        <w:t>,</w:t>
+      </w:r>
+      <w:r>
+        <w:t xml:space="preserve"> si può avere </w:t>
+      </w:r>
+      <w:r>
+        <w:t>a causa dell’impossibilità di trovare un valido percorso di accesso con una</w:t>
+      </w:r>
+      <w:r>
+        <w:t xml:space="preserve"> probabilità del 70% </w:t>
+      </w:r>
+      <w:r>
+        <w:t>altrimenti nel</w:t>
+      </w:r>
+      <w:r>
+        <w:t xml:space="preserve"> caso </w:t>
+      </w:r>
+      <w:r>
+        <w:t>venga</w:t>
+      </w:r>
+      <w:r>
+        <w:t xml:space="preserve"> scoperto l’accesso delle telecamere</w:t>
+      </w:r>
+      <w:r>
+        <w:t xml:space="preserve"> con una probabilità del 20% dovuto al fatto che è richiesto più tempo</w:t>
+      </w:r>
+      <w:r>
+        <w:t xml:space="preserve">. </w:t>
+      </w:r>
+      <w:r>
+        <w:t xml:space="preserve">Nel secondo </w:t>
+      </w:r>
+      <w:r>
+        <w:t xml:space="preserve">caso viene perso sia il controllo delle telecamere sia </w:t>
+      </w:r>
+      <w:r>
+        <w:t>la conoscenza dello schema delle pattuglie il quale verrà riorganizzato dalla banca</w:t>
+      </w:r>
+      <w:r>
+        <w:t xml:space="preserve"> a seguito dell’individuazione della violazione</w:t>
+      </w:r>
+      <w:r>
+        <w:t>.</w:t>
       </w:r>
     </w:p>
     <w:p>
@@ -7196,7 +7728,6 @@
           <w:ilvl w:val="0"/>
           <w:numId w:val="2"/>
         </w:numPr>
-        <w:jc w:val="both"/>
       </w:pPr>
       <w:proofErr w:type="spellStart"/>
       <w:r>
@@ -7225,10 +7756,66 @@
         <w:t xml:space="preserve">: questo passo permette di ottenere accesso ai soldi tramite l’apertura (per scassinamento o per conoscenza della combinazione) della cassaforte. Per far ciò si deve avere accesso agli allarmi e alle telecamere, conoscere un percorso sicuro alla cassaforte </w:t>
       </w:r>
       <w:r>
-        <w:t>e avere o le capacità da scassinatore oppure conoscere la combinazione della cassaforte ottenuta dal ramo dell’attacco informatico rendendo. Il costo di tale attacco è di 40 in caso si utilizzi la combinazione di 70   in caso si utilizzano le skill di scassinatore. La probabilità di successo di scassinare una cassaforte è del 75% dovuto al fatto che chi scassina la cassaforte ha tutte le conoscenze, mezzi e accessi ottenuti agli steps precedenti con una probabilità del 15% di essere scoperto. In caso di fallimento si ha il 95% di essere individuati dovuto al fatto che s</w:t>
-      </w:r>
-      <w:r>
-        <w:t>e si fallisce molto probabilmente una guardia individuerà gli intrusi.</w:t>
+        <w:t xml:space="preserve">e </w:t>
+      </w:r>
+      <w:r>
+        <w:t>possedere</w:t>
+      </w:r>
+      <w:r>
+        <w:t xml:space="preserve"> o le capacità da scassinator</w:t>
+      </w:r>
+      <w:r>
+        <w:t>e</w:t>
+      </w:r>
+      <w:r>
+        <w:t xml:space="preserve">. Il costo di tale attacco è di 40 in caso si utilizzi la combinazione </w:t>
+      </w:r>
+      <w:r>
+        <w:t>viceversa di</w:t>
+      </w:r>
+      <w:r>
+        <w:t xml:space="preserve"> 70  </w:t>
+      </w:r>
+      <w:r>
+        <w:t xml:space="preserve">nel </w:t>
+      </w:r>
+      <w:r>
+        <w:t xml:space="preserve">caso si </w:t>
+      </w:r>
+      <w:r>
+        <w:t>opti per scassinare il caveau</w:t>
+      </w:r>
+      <w:r>
+        <w:t xml:space="preserve">. </w:t>
+      </w:r>
+      <w:r>
+        <w:t>Ipotizzando che nel momento in cui si va ad effettuare la rapina gli attaccanti si sono ben preparati, ottenendo il controllo di tutti i meccanismi di sicurezza e un accesso sicuro abbiamo stimato l</w:t>
+      </w:r>
+      <w:r>
+        <w:t>a probabilità di successo</w:t>
+      </w:r>
+      <w:r>
+        <w:t xml:space="preserve"> intorno</w:t>
+      </w:r>
+      <w:r>
+        <w:t xml:space="preserve"> 75%</w:t>
+      </w:r>
+      <w:r>
+        <w:t xml:space="preserve"> e una probabilità di </w:t>
+      </w:r>
+      <w:proofErr w:type="spellStart"/>
+      <w:r>
+        <w:t>indivudazione</w:t>
+      </w:r>
+      <w:proofErr w:type="spellEnd"/>
+      <w:r>
+        <w:t xml:space="preserve"> del 15%. Tuttavia in caso di fallimento la probabilità di essere scoperti è quasi certa e l’abbiamo ipotizzata intorno al </w:t>
+      </w:r>
+      <w:r>
+        <w:t>95%</w:t>
+      </w:r>
+      <w:r>
+        <w:t>.</w:t>
       </w:r>
       <w:r>
         <w:t xml:space="preserve"> </w:t>
@@ -7238,12 +7825,73 @@
       <w:pPr>
         <w:pStyle w:val="Paragrafoelenco"/>
       </w:pPr>
+      <w:r>
+        <w:rPr>
+          <w:noProof/>
+        </w:rPr>
+        <w:drawing>
+          <wp:anchor distT="0" distB="0" distL="114300" distR="114300" simplePos="0" relativeHeight="251673600" behindDoc="0" locked="0" layoutInCell="1" allowOverlap="1">
+            <wp:simplePos x="0" y="0"/>
+            <wp:positionH relativeFrom="margin">
+              <wp:align>center</wp:align>
+            </wp:positionH>
+            <wp:positionV relativeFrom="paragraph">
+              <wp:posOffset>193675</wp:posOffset>
+            </wp:positionV>
+            <wp:extent cx="3596640" cy="4570730"/>
+            <wp:effectExtent l="0" t="0" r="3810" b="1270"/>
+            <wp:wrapTopAndBottom/>
+            <wp:docPr id="33" name="Immagine 33" descr="Immagine che contiene testo, mappa&#10;&#10;Descrizione generata automaticamente"/>
+            <wp:cNvGraphicFramePr>
+              <a:graphicFrameLocks xmlns:a="http://schemas.openxmlformats.org/drawingml/2006/main" noChangeAspect="1"/>
+            </wp:cNvGraphicFramePr>
+            <a:graphic xmlns:a="http://schemas.openxmlformats.org/drawingml/2006/main">
+              <a:graphicData uri="http://schemas.openxmlformats.org/drawingml/2006/picture">
+                <pic:pic xmlns:pic="http://schemas.openxmlformats.org/drawingml/2006/picture">
+                  <pic:nvPicPr>
+                    <pic:cNvPr id="33" name="AttaccoFisico.PNG"/>
+                    <pic:cNvPicPr/>
+                  </pic:nvPicPr>
+                  <pic:blipFill>
+                    <a:blip r:embed="rId9">
+                      <a:extLst>
+                        <a:ext uri="{28A0092B-C50C-407E-A947-70E740481C1C}">
+                          <a14:useLocalDpi xmlns:a14="http://schemas.microsoft.com/office/drawing/2010/main" val="0"/>
+                        </a:ext>
+                      </a:extLst>
+                    </a:blip>
+                    <a:stretch>
+                      <a:fillRect/>
+                    </a:stretch>
+                  </pic:blipFill>
+                  <pic:spPr>
+                    <a:xfrm>
+                      <a:off x="0" y="0"/>
+                      <a:ext cx="3596640" cy="4570730"/>
+                    </a:xfrm>
+                    <a:prstGeom prst="rect">
+                      <a:avLst/>
+                    </a:prstGeom>
+                  </pic:spPr>
+                </pic:pic>
+              </a:graphicData>
+            </a:graphic>
+            <wp14:sizeRelH relativeFrom="margin">
+              <wp14:pctWidth>0</wp14:pctWidth>
+            </wp14:sizeRelH>
+            <wp14:sizeRelV relativeFrom="margin">
+              <wp14:pctHeight>0</wp14:pctHeight>
+            </wp14:sizeRelV>
+          </wp:anchor>
+        </w:drawing>
+      </w:r>
     </w:p>
     <w:p>
       <w:r>
         <w:rPr>
           <w:noProof/>
         </w:rPr>
+        <w:lastRenderedPageBreak/>
         <mc:AlternateContent>
           <mc:Choice Requires="wps">
             <w:drawing>
@@ -7291,14 +7939,27 @@
                             <w:r>
                               <w:t xml:space="preserve">Figura </w:t>
                             </w:r>
-                            <w:fldSimple w:instr=" SEQ Figura \* ARABIC ">
-                              <w:r>
-                                <w:rPr>
-                                  <w:noProof/>
-                                </w:rPr>
-                                <w:t>2</w:t>
-                              </w:r>
-                            </w:fldSimple>
+                            <w:r>
+                              <w:fldChar w:fldCharType="begin"/>
+                            </w:r>
+                            <w:r>
+                              <w:instrText xml:space="preserve"> SEQ Figura \* ARABIC </w:instrText>
+                            </w:r>
+                            <w:r>
+                              <w:fldChar w:fldCharType="separate"/>
+                            </w:r>
+                            <w:r>
+                              <w:rPr>
+                                <w:noProof/>
+                              </w:rPr>
+                              <w:t>2</w:t>
+                            </w:r>
+                            <w:r>
+                              <w:rPr>
+                                <w:noProof/>
+                              </w:rPr>
+                              <w:fldChar w:fldCharType="end"/>
+                            </w:r>
                             <w:r>
                               <w:t xml:space="preserve"> ADVISE attacco fisico</w:t>
                             </w:r>
@@ -7332,14 +7993,27 @@
                       <w:r>
                         <w:t xml:space="preserve">Figura </w:t>
                       </w:r>
-                      <w:fldSimple w:instr=" SEQ Figura \* ARABIC ">
-                        <w:r>
-                          <w:rPr>
-                            <w:noProof/>
-                          </w:rPr>
-                          <w:t>2</w:t>
-                        </w:r>
-                      </w:fldSimple>
+                      <w:r>
+                        <w:fldChar w:fldCharType="begin"/>
+                      </w:r>
+                      <w:r>
+                        <w:instrText xml:space="preserve"> SEQ Figura \* ARABIC </w:instrText>
+                      </w:r>
+                      <w:r>
+                        <w:fldChar w:fldCharType="separate"/>
+                      </w:r>
+                      <w:r>
+                        <w:rPr>
+                          <w:noProof/>
+                        </w:rPr>
+                        <w:t>2</w:t>
+                      </w:r>
+                      <w:r>
+                        <w:rPr>
+                          <w:noProof/>
+                        </w:rPr>
+                        <w:fldChar w:fldCharType="end"/>
+                      </w:r>
                       <w:r>
                         <w:t xml:space="preserve"> ADVISE attacco fisico</w:t>
                       </w:r>
@@ -7354,92 +8028,15 @@
       </w:r>
       <w:r>
         <w:rPr>
-          <w:noProof/>
-        </w:rPr>
-        <w:drawing>
-          <wp:anchor distT="0" distB="0" distL="114300" distR="114300" simplePos="0" relativeHeight="251673600" behindDoc="0" locked="0" layoutInCell="1" allowOverlap="1">
-            <wp:simplePos x="0" y="0"/>
-            <wp:positionH relativeFrom="column">
-              <wp:posOffset>1429385</wp:posOffset>
-            </wp:positionH>
-            <wp:positionV relativeFrom="paragraph">
-              <wp:posOffset>2540</wp:posOffset>
-            </wp:positionV>
-            <wp:extent cx="4080510" cy="5186045"/>
-            <wp:effectExtent l="0" t="0" r="0" b="0"/>
-            <wp:wrapSquare wrapText="bothSides"/>
-            <wp:docPr id="33" name="Immagine 33" descr="Immagine che contiene testo, mappa&#10;&#10;Descrizione generata automaticamente"/>
-            <wp:cNvGraphicFramePr>
-              <a:graphicFrameLocks xmlns:a="http://schemas.openxmlformats.org/drawingml/2006/main" noChangeAspect="1"/>
-            </wp:cNvGraphicFramePr>
-            <a:graphic xmlns:a="http://schemas.openxmlformats.org/drawingml/2006/main">
-              <a:graphicData uri="http://schemas.openxmlformats.org/drawingml/2006/picture">
-                <pic:pic xmlns:pic="http://schemas.openxmlformats.org/drawingml/2006/picture">
-                  <pic:nvPicPr>
-                    <pic:cNvPr id="33" name="AttaccoFisico.PNG"/>
-                    <pic:cNvPicPr/>
-                  </pic:nvPicPr>
-                  <pic:blipFill>
-                    <a:blip r:embed="rId9">
-                      <a:extLst>
-                        <a:ext uri="{28A0092B-C50C-407E-A947-70E740481C1C}">
-                          <a14:useLocalDpi xmlns:a14="http://schemas.microsoft.com/office/drawing/2010/main" val="0"/>
-                        </a:ext>
-                      </a:extLst>
-                    </a:blip>
-                    <a:stretch>
-                      <a:fillRect/>
-                    </a:stretch>
-                  </pic:blipFill>
-                  <pic:spPr>
-                    <a:xfrm>
-                      <a:off x="0" y="0"/>
-                      <a:ext cx="4080510" cy="5186045"/>
-                    </a:xfrm>
-                    <a:prstGeom prst="rect">
-                      <a:avLst/>
-                    </a:prstGeom>
-                  </pic:spPr>
-                </pic:pic>
-              </a:graphicData>
-            </a:graphic>
-            <wp14:sizeRelH relativeFrom="margin">
-              <wp14:pctWidth>0</wp14:pctWidth>
-            </wp14:sizeRelH>
-            <wp14:sizeRelV relativeFrom="margin">
-              <wp14:pctHeight>0</wp14:pctHeight>
-            </wp14:sizeRelV>
-          </wp:anchor>
-        </w:drawing>
-      </w:r>
-      <w:r>
-        <w:br w:type="page"/>
-      </w:r>
-    </w:p>
-    <w:p>
-      <w:pPr>
-        <w:rPr>
           <w:b/>
           <w:bCs/>
           <w:sz w:val="40"/>
           <w:szCs w:val="40"/>
         </w:rPr>
-      </w:pPr>
-      <w:r>
-        <w:rPr>
-          <w:b/>
-          <w:bCs/>
-          <w:sz w:val="40"/>
-          <w:szCs w:val="40"/>
-        </w:rPr>
-        <w:lastRenderedPageBreak/>
         <w:t>2.2) Attacco informatico</w:t>
       </w:r>
     </w:p>
     <w:p>
-      <w:pPr>
-        <w:jc w:val="both"/>
-      </w:pPr>
       <w:r>
         <w:t>Per l’attacco informatico si è preso in considerazione un team di hacker esperti che hanno le conoscenze necessarie per entrare all’interno della rete informatica della banca tramite l’utilizzo di una back door</w:t>
       </w:r>
@@ -7451,9 +8048,6 @@
       </w:r>
     </w:p>
     <w:p>
-      <w:pPr>
-        <w:jc w:val="both"/>
-      </w:pPr>
       <w:r>
         <w:t xml:space="preserve">I passi per ottenere i </w:t>
       </w:r>
@@ -7475,7 +8069,6 @@
           <w:ilvl w:val="0"/>
           <w:numId w:val="3"/>
         </w:numPr>
-        <w:jc w:val="both"/>
       </w:pPr>
       <w:r>
         <w:rPr>
@@ -7507,7 +8100,6 @@
           <w:ilvl w:val="0"/>
           <w:numId w:val="3"/>
         </w:numPr>
-        <w:jc w:val="both"/>
       </w:pPr>
       <w:r>
         <w:rPr>
@@ -7526,21 +8118,12 @@
       <w:r>
         <w:t xml:space="preserve">in questo step l’attaccante utilizzando le credenziali sottratte all’utente ruba i soldi dal conto corrente dell’utente ottenendo così i </w:t>
       </w:r>
-      <w:proofErr w:type="spellStart"/>
       <w:r>
         <w:rPr>
           <w:b/>
           <w:bCs/>
         </w:rPr>
-        <w:t>digital</w:t>
-      </w:r>
-      <w:proofErr w:type="spellEnd"/>
-      <w:r>
-        <w:rPr>
-          <w:b/>
-          <w:bCs/>
-        </w:rPr>
-        <w:t xml:space="preserve"> money</w:t>
+        <w:t>digital money</w:t>
       </w:r>
       <w:r>
         <w:t>. Il costo di tale attacco è di 5 come il tempo di esecuzione. Le probabilità di successo sono dell’ 80% con una probabilità di essere scoperti del 5%, mentre nel caso di fallimento la probabilità di venire individuati è del 10%.</w:t>
@@ -7553,7 +8136,6 @@
           <w:ilvl w:val="0"/>
           <w:numId w:val="3"/>
         </w:numPr>
-        <w:jc w:val="both"/>
       </w:pPr>
       <w:r>
         <w:rPr>
@@ -7582,7 +8164,6 @@
           <w:ilvl w:val="0"/>
           <w:numId w:val="3"/>
         </w:numPr>
-        <w:jc w:val="both"/>
       </w:pPr>
       <w:proofErr w:type="spellStart"/>
       <w:r>
@@ -7613,12 +8194,7 @@
         <w:t>successo è del 5% con probabilità di essere individuati del 5%. In caso di fallimento si ha o il caso generico che ha probabilità del 65% di accadere con il 5% di probabilità di essere scoperti e il caso di essere scoperti per l’individuazione da parte di un sistemista della backdoor con la probabilità del 30% e rischio di essere scoperti del 5</w:t>
       </w:r>
       <w:r>
-        <w:t>%. In caso di individuazione della backdoor si ha la predita</w:t>
-      </w:r>
-      <w:bookmarkStart w:id="0" w:name="_GoBack"/>
-      <w:bookmarkEnd w:id="0"/>
-      <w:r>
-        <w:t xml:space="preserve"> di essa.</w:t>
+        <w:t>%. In caso di individuazione della backdoor si ha la predita di essa.</w:t>
       </w:r>
     </w:p>
     <w:p>
@@ -7628,7 +8204,6 @@
           <w:ilvl w:val="0"/>
           <w:numId w:val="3"/>
         </w:numPr>
-        <w:jc w:val="both"/>
       </w:pPr>
       <w:proofErr w:type="spellStart"/>
       <w:r>
@@ -7663,7 +8238,6 @@
           <w:ilvl w:val="0"/>
           <w:numId w:val="3"/>
         </w:numPr>
-        <w:jc w:val="both"/>
       </w:pPr>
       <w:proofErr w:type="spellStart"/>
       <w:r>
@@ -7705,7 +8279,6 @@
           <w:ilvl w:val="0"/>
           <w:numId w:val="3"/>
         </w:numPr>
-        <w:jc w:val="both"/>
       </w:pPr>
       <w:r>
         <w:rPr>
@@ -7715,11 +8288,7 @@
         <w:t>Transfer Bank Money</w:t>
       </w:r>
     </w:p>
-    <w:p>
-      <w:pPr>
-        <w:jc w:val="both"/>
-      </w:pPr>
-    </w:p>
+    <w:p/>
     <w:p/>
     <w:sectPr>
       <w:pgSz w:w="11906" w:h="16838"/>
@@ -8010,9 +8579,9 @@
     </w:lvl>
   </w:abstractNum>
   <w:abstractNum w:abstractNumId="2" w15:restartNumberingAfterBreak="0">
-    <w:nsid w:val="76EC1F22"/>
+    <w:nsid w:val="5F35446D"/>
     <w:multiLevelType w:val="hybridMultilevel"/>
-    <w:tmpl w:val="124662CA"/>
+    <w:tmpl w:val="914CA172"/>
     <w:lvl w:ilvl="0" w:tplc="04100001">
       <w:start w:val="1"/>
       <w:numFmt w:val="bullet"/>
@@ -8122,14 +8691,130 @@
       </w:rPr>
     </w:lvl>
   </w:abstractNum>
+  <w:abstractNum w:abstractNumId="3" w15:restartNumberingAfterBreak="0">
+    <w:nsid w:val="76EC1F22"/>
+    <w:multiLevelType w:val="hybridMultilevel"/>
+    <w:tmpl w:val="124662CA"/>
+    <w:lvl w:ilvl="0" w:tplc="04100001">
+      <w:start w:val="1"/>
+      <w:numFmt w:val="bullet"/>
+      <w:lvlText w:val=""/>
+      <w:lvlJc w:val="left"/>
+      <w:pPr>
+        <w:ind w:left="720" w:hanging="360"/>
+      </w:pPr>
+      <w:rPr>
+        <w:rFonts w:ascii="Symbol" w:hAnsi="Symbol" w:hint="default"/>
+      </w:rPr>
+    </w:lvl>
+    <w:lvl w:ilvl="1" w:tplc="04100003">
+      <w:start w:val="1"/>
+      <w:numFmt w:val="bullet"/>
+      <w:lvlText w:val="o"/>
+      <w:lvlJc w:val="left"/>
+      <w:pPr>
+        <w:ind w:left="1440" w:hanging="360"/>
+      </w:pPr>
+      <w:rPr>
+        <w:rFonts w:ascii="Courier New" w:hAnsi="Courier New" w:cs="Courier New" w:hint="default"/>
+      </w:rPr>
+    </w:lvl>
+    <w:lvl w:ilvl="2" w:tplc="04100005" w:tentative="1">
+      <w:start w:val="1"/>
+      <w:numFmt w:val="bullet"/>
+      <w:lvlText w:val=""/>
+      <w:lvlJc w:val="left"/>
+      <w:pPr>
+        <w:ind w:left="2160" w:hanging="360"/>
+      </w:pPr>
+      <w:rPr>
+        <w:rFonts w:ascii="Wingdings" w:hAnsi="Wingdings" w:hint="default"/>
+      </w:rPr>
+    </w:lvl>
+    <w:lvl w:ilvl="3" w:tplc="04100001" w:tentative="1">
+      <w:start w:val="1"/>
+      <w:numFmt w:val="bullet"/>
+      <w:lvlText w:val=""/>
+      <w:lvlJc w:val="left"/>
+      <w:pPr>
+        <w:ind w:left="2880" w:hanging="360"/>
+      </w:pPr>
+      <w:rPr>
+        <w:rFonts w:ascii="Symbol" w:hAnsi="Symbol" w:hint="default"/>
+      </w:rPr>
+    </w:lvl>
+    <w:lvl w:ilvl="4" w:tplc="04100003" w:tentative="1">
+      <w:start w:val="1"/>
+      <w:numFmt w:val="bullet"/>
+      <w:lvlText w:val="o"/>
+      <w:lvlJc w:val="left"/>
+      <w:pPr>
+        <w:ind w:left="3600" w:hanging="360"/>
+      </w:pPr>
+      <w:rPr>
+        <w:rFonts w:ascii="Courier New" w:hAnsi="Courier New" w:cs="Courier New" w:hint="default"/>
+      </w:rPr>
+    </w:lvl>
+    <w:lvl w:ilvl="5" w:tplc="04100005" w:tentative="1">
+      <w:start w:val="1"/>
+      <w:numFmt w:val="bullet"/>
+      <w:lvlText w:val=""/>
+      <w:lvlJc w:val="left"/>
+      <w:pPr>
+        <w:ind w:left="4320" w:hanging="360"/>
+      </w:pPr>
+      <w:rPr>
+        <w:rFonts w:ascii="Wingdings" w:hAnsi="Wingdings" w:hint="default"/>
+      </w:rPr>
+    </w:lvl>
+    <w:lvl w:ilvl="6" w:tplc="04100001" w:tentative="1">
+      <w:start w:val="1"/>
+      <w:numFmt w:val="bullet"/>
+      <w:lvlText w:val=""/>
+      <w:lvlJc w:val="left"/>
+      <w:pPr>
+        <w:ind w:left="5040" w:hanging="360"/>
+      </w:pPr>
+      <w:rPr>
+        <w:rFonts w:ascii="Symbol" w:hAnsi="Symbol" w:hint="default"/>
+      </w:rPr>
+    </w:lvl>
+    <w:lvl w:ilvl="7" w:tplc="04100003" w:tentative="1">
+      <w:start w:val="1"/>
+      <w:numFmt w:val="bullet"/>
+      <w:lvlText w:val="o"/>
+      <w:lvlJc w:val="left"/>
+      <w:pPr>
+        <w:ind w:left="5760" w:hanging="360"/>
+      </w:pPr>
+      <w:rPr>
+        <w:rFonts w:ascii="Courier New" w:hAnsi="Courier New" w:cs="Courier New" w:hint="default"/>
+      </w:rPr>
+    </w:lvl>
+    <w:lvl w:ilvl="8" w:tplc="04100005" w:tentative="1">
+      <w:start w:val="1"/>
+      <w:numFmt w:val="bullet"/>
+      <w:lvlText w:val=""/>
+      <w:lvlJc w:val="left"/>
+      <w:pPr>
+        <w:ind w:left="6480" w:hanging="360"/>
+      </w:pPr>
+      <w:rPr>
+        <w:rFonts w:ascii="Wingdings" w:hAnsi="Wingdings" w:hint="default"/>
+      </w:rPr>
+    </w:lvl>
+  </w:abstractNum>
   <w:num w:numId="1">
     <w:abstractNumId w:val="1"/>
   </w:num>
   <w:num w:numId="2">
-    <w:abstractNumId w:val="2"/>
+    <w:abstractNumId w:val="3"/>
   </w:num>
   <w:num w:numId="3">
     <w:abstractNumId w:val="0"/>
+  </w:num>
+  <w:num w:numId="4">
+    <w:abstractNumId w:val="2"/>
   </w:num>
 </w:numbering>
 </file>
@@ -8954,7 +9639,7 @@
 </file>
 
 <file path=customXml/itemProps1.xml><?xml version="1.0" encoding="utf-8"?>
-<ds:datastoreItem xmlns:ds="http://schemas.openxmlformats.org/officeDocument/2006/customXml" ds:itemID="{F7A3EC3E-A4A6-4EAD-A226-E1AFF24E084F}">
+<ds:datastoreItem xmlns:ds="http://schemas.openxmlformats.org/officeDocument/2006/customXml" ds:itemID="{99E29C40-75E9-426B-9B63-95D7931A7C9A}">
   <ds:schemaRefs>
     <ds:schemaRef ds:uri="http://schemas.openxmlformats.org/officeDocument/2006/bibliography"/>
   </ds:schemaRefs>

</xml_diff>

<commit_message>
Controllata doc e corretto un errore di battitura
</commit_message>
<xml_diff>
--- a/documentazione/BankRobberyDoc.docx
+++ b/documentazione/BankRobberyDoc.docx
@@ -6621,7 +6621,29 @@
         <w:rPr>
           <w:rFonts w:ascii="Calibri" w:hAnsi="Calibri" w:cs="Calibri"/>
         </w:rPr>
-        <w:t xml:space="preserve">predilige un attacco rischioso ma con probabilità di successo elevate, bassi costi di esecuzione e </w:t>
+        <w:t xml:space="preserve">predilige un attacco rischioso ma con </w:t>
+      </w:r>
+      <w:r>
+        <w:rPr>
+          <w:rFonts w:ascii="Calibri" w:hAnsi="Calibri" w:cs="Calibri"/>
+          <w:u w:val="single"/>
+        </w:rPr>
+        <w:t>p</w:t>
+      </w:r>
+      <w:bookmarkStart w:id="0" w:name="_GoBack"/>
+      <w:bookmarkEnd w:id="0"/>
+      <w:r>
+        <w:rPr>
+          <w:rFonts w:ascii="Calibri" w:hAnsi="Calibri" w:cs="Calibri"/>
+          <w:u w:val="single"/>
+        </w:rPr>
+        <w:t>robabilità</w:t>
+      </w:r>
+      <w:r>
+        <w:rPr>
+          <w:rFonts w:ascii="Calibri" w:hAnsi="Calibri" w:cs="Calibri"/>
+        </w:rPr>
+        <w:t xml:space="preserve"> di successo elevate, bassi costi di esecuzione e </w:t>
       </w:r>
       <w:r>
         <w:rPr>
@@ -6872,14 +6894,27 @@
       <w:r>
         <w:t xml:space="preserve">Figura </w:t>
       </w:r>
-      <w:fldSimple w:instr=" SEQ Figura \* ARABIC ">
-        <w:r>
-          <w:rPr>
-            <w:noProof/>
-          </w:rPr>
-          <w:t>1</w:t>
-        </w:r>
-      </w:fldSimple>
+      <w:r>
+        <w:fldChar w:fldCharType="begin"/>
+      </w:r>
+      <w:r>
+        <w:instrText xml:space="preserve"> SEQ Figura \* ARABIC </w:instrText>
+      </w:r>
+      <w:r>
+        <w:fldChar w:fldCharType="separate"/>
+      </w:r>
+      <w:r>
+        <w:rPr>
+          <w:noProof/>
+        </w:rPr>
+        <w:t>1</w:t>
+      </w:r>
+      <w:r>
+        <w:rPr>
+          <w:noProof/>
+        </w:rPr>
+        <w:fldChar w:fldCharType="end"/>
+      </w:r>
       <w:r>
         <w:t xml:space="preserve"> Modello ADVISE</w:t>
       </w:r>
@@ -7346,13 +7381,7 @@
         <w:t xml:space="preserve">. </w:t>
       </w:r>
       <w:r>
-        <w:t>Per far ciò l’avversario ha bisogno innanzitutto di conoscere le vulnerabilità del sistema d</w:t>
-      </w:r>
-      <w:r>
-        <w:t>elle telecamere</w:t>
-      </w:r>
-      <w:r>
-        <w:t xml:space="preserve"> e di avere notevoli conoscenze da hacker per poterle sfruttare. Inoltre necessita  di capacità furtive per poter raggiungere un punto di accesso e prenderne il controllo</w:t>
+        <w:t>Per far ciò l’avversario ha bisogno innanzitutto di conoscere le vulnerabilità del sistema delle telecamere e di avere notevoli conoscenze da hacker per poterle sfruttare. Inoltre necessita  di capacità furtive per poter raggiungere un punto di accesso e prenderne il controllo</w:t>
       </w:r>
       <w:r>
         <w:t xml:space="preserve">. Per questo attacco è stato stimato un costo di 30 per l’avversario, un tempo di esecuzione dell’attacco che può variare da un massimo di 30 a un minimo di 5 in base alle abilità dell’avversario nell’infiltrarsi nel sistema di video sorveglianza. Le probabilità che questo attacco abbia successo e porti al controllo delle telecamere </w:t>
@@ -7753,23 +7782,19 @@
         <w:t>Ne</w:t>
       </w:r>
       <w:r>
-        <w:t xml:space="preserve">l caso venga </w:t>
-      </w:r>
-      <w:proofErr w:type="spellStart"/>
-      <w:r>
-        <w:t>indivuato</w:t>
-      </w:r>
-      <w:proofErr w:type="spellEnd"/>
-      <w:r>
-        <w:t xml:space="preserve"> l’accesso </w:t>
-      </w:r>
-      <w:proofErr w:type="spellStart"/>
-      <w:r>
-        <w:t>l’attaccanti</w:t>
-      </w:r>
-      <w:proofErr w:type="spellEnd"/>
-      <w:r>
-        <w:t xml:space="preserve"> perderanno</w:t>
+        <w:t>l caso venga indiv</w:t>
+      </w:r>
+      <w:r>
+        <w:t>id</w:t>
+      </w:r>
+      <w:r>
+        <w:t xml:space="preserve">uato l’accesso </w:t>
+      </w:r>
+      <w:r>
+        <w:t xml:space="preserve">gli </w:t>
+      </w:r>
+      <w:r>
+        <w:t>attaccanti perderanno</w:t>
       </w:r>
       <w:r>
         <w:t xml:space="preserve"> sia il controllo delle telecamere sia </w:t>
@@ -7855,27 +7880,14 @@
                             <w:r>
                               <w:t xml:space="preserve">Figura </w:t>
                             </w:r>
-                            <w:r>
-                              <w:fldChar w:fldCharType="begin"/>
-                            </w:r>
-                            <w:r>
-                              <w:instrText xml:space="preserve"> SEQ Figura \* ARABIC </w:instrText>
-                            </w:r>
-                            <w:r>
-                              <w:fldChar w:fldCharType="separate"/>
-                            </w:r>
-                            <w:r>
-                              <w:rPr>
-                                <w:noProof/>
-                              </w:rPr>
-                              <w:t>2</w:t>
-                            </w:r>
-                            <w:r>
-                              <w:rPr>
-                                <w:noProof/>
-                              </w:rPr>
-                              <w:fldChar w:fldCharType="end"/>
-                            </w:r>
+                            <w:fldSimple w:instr=" SEQ Figura \* ARABIC ">
+                              <w:r>
+                                <w:rPr>
+                                  <w:noProof/>
+                                </w:rPr>
+                                <w:t>2</w:t>
+                              </w:r>
+                            </w:fldSimple>
                             <w:r>
                               <w:t xml:space="preserve"> ADVISE attacco fisico</w:t>
                             </w:r>
@@ -7912,27 +7924,14 @@
                       <w:r>
                         <w:t xml:space="preserve">Figura </w:t>
                       </w:r>
-                      <w:r>
-                        <w:fldChar w:fldCharType="begin"/>
-                      </w:r>
-                      <w:r>
-                        <w:instrText xml:space="preserve"> SEQ Figura \* ARABIC </w:instrText>
-                      </w:r>
-                      <w:r>
-                        <w:fldChar w:fldCharType="separate"/>
-                      </w:r>
-                      <w:r>
-                        <w:rPr>
-                          <w:noProof/>
-                        </w:rPr>
-                        <w:t>2</w:t>
-                      </w:r>
-                      <w:r>
-                        <w:rPr>
-                          <w:noProof/>
-                        </w:rPr>
-                        <w:fldChar w:fldCharType="end"/>
-                      </w:r>
+                      <w:fldSimple w:instr=" SEQ Figura \* ARABIC ">
+                        <w:r>
+                          <w:rPr>
+                            <w:noProof/>
+                          </w:rPr>
+                          <w:t>2</w:t>
+                        </w:r>
+                      </w:fldSimple>
                       <w:r>
                         <w:t xml:space="preserve"> ADVISE attacco fisico</w:t>
                       </w:r>
@@ -8098,15 +8097,13 @@
         <w:t xml:space="preserve"> 75%</w:t>
       </w:r>
       <w:r>
-        <w:t xml:space="preserve"> e una probabilità di </w:t>
-      </w:r>
-      <w:proofErr w:type="spellStart"/>
-      <w:r>
-        <w:t>indivudazione</w:t>
-      </w:r>
-      <w:proofErr w:type="spellEnd"/>
-      <w:r>
-        <w:t xml:space="preserve"> del </w:t>
+        <w:t xml:space="preserve"> e una probabilità di indiv</w:t>
+      </w:r>
+      <w:r>
+        <w:t>id</w:t>
+      </w:r>
+      <w:r>
+        <w:t xml:space="preserve">uazione del </w:t>
       </w:r>
       <w:r>
         <w:t>2</w:t>
@@ -8347,7 +8344,19 @@
         <w:t xml:space="preserve"> </w:t>
       </w:r>
       <w:r>
-        <w:t xml:space="preserve">in questo step l’attaccante utilizzando le credenziali sottratte all’utente ruba i soldi dal conto corrente dell’utente ottenendo così i </w:t>
+        <w:t xml:space="preserve">in questo step l’attaccante utilizzando le credenziali sottratte all’utente </w:t>
+      </w:r>
+      <w:r>
+        <w:t xml:space="preserve">per trasferire </w:t>
+      </w:r>
+      <w:r>
+        <w:t xml:space="preserve">i soldi dal </w:t>
+      </w:r>
+      <w:r>
+        <w:t xml:space="preserve">suo </w:t>
+      </w:r>
+      <w:r>
+        <w:t xml:space="preserve">conto corrente ottenendo così i </w:t>
       </w:r>
       <w:r>
         <w:rPr>
@@ -8425,21 +8434,19 @@
         <w:rPr>
           <w:u w:val="single"/>
         </w:rPr>
-        <w:t>i</w:t>
-      </w:r>
-      <w:bookmarkStart w:id="0" w:name="_GoBack"/>
-      <w:bookmarkEnd w:id="0"/>
-      <w:r>
-        <w:rPr>
-          <w:u w:val="single"/>
-        </w:rPr>
-        <w:t>n</w:t>
+        <w:t>in</w:t>
       </w:r>
       <w:r>
         <w:t xml:space="preserve"> base alle skill di hacking. La probabilità di </w:t>
       </w:r>
       <w:r>
-        <w:t>successo è del 5% con probabilità di essere individuati del 5%. In caso di fallimento si ha o il caso generico che ha probabilità del 65% di accadere con il 5% di probabilità di essere scoperti e il caso di essere scoperti per l’individuazione da parte di un sistemista della backdoor con la probabilità del 30% e rischio di essere scoperti del 5</w:t>
+        <w:t xml:space="preserve">successo è del 5% con probabilità di essere individuati del 5%. In caso di fallimento si ha o il caso generico che ha probabilità del 65% di accadere con il 5% di probabilità di essere scoperti </w:t>
+      </w:r>
+      <w:r>
+        <w:t>o l’i</w:t>
+      </w:r>
+      <w:r>
+        <w:t>ndividuazione da parte di un sistemista della backdoor con la probabilità del 30% e rischio di essere scoperti del 5</w:t>
       </w:r>
       <w:r>
         <w:t>%. In caso di individuazione della backdoor si ha la predita di essa.</w:t>
@@ -9887,7 +9894,7 @@
 </file>
 
 <file path=customXml/itemProps1.xml><?xml version="1.0" encoding="utf-8"?>
-<ds:datastoreItem xmlns:ds="http://schemas.openxmlformats.org/officeDocument/2006/customXml" ds:itemID="{542F4935-A780-4BBB-992D-9098E06E8B2A}">
+<ds:datastoreItem xmlns:ds="http://schemas.openxmlformats.org/officeDocument/2006/customXml" ds:itemID="{0C9A5B78-92C1-47C3-B32F-BF7E7DE70134}">
   <ds:schemaRefs>
     <ds:schemaRef ds:uri="http://schemas.openxmlformats.org/officeDocument/2006/bibliography"/>
   </ds:schemaRefs>

</xml_diff>

<commit_message>
aggiornate le doc con correzione di errori di digitazione
</commit_message>
<xml_diff>
--- a/documentazione/BankRobberyDoc.docx
+++ b/documentazione/BankRobberyDoc.docx
@@ -5888,12 +5888,53 @@
                                 <w:szCs w:val="28"/>
                               </w:rPr>
                             </w:pPr>
+                            <w:proofErr w:type="spellStart"/>
                             <w:r>
                               <w:rPr>
                                 <w:sz w:val="28"/>
                                 <w:szCs w:val="28"/>
                               </w:rPr>
-                              <w:t>Formal Methods for Secure Systems Project</w:t>
+                              <w:t>Formal</w:t>
+                            </w:r>
+                            <w:proofErr w:type="spellEnd"/>
+                            <w:r>
+                              <w:rPr>
+                                <w:sz w:val="28"/>
+                                <w:szCs w:val="28"/>
+                              </w:rPr>
+                              <w:t xml:space="preserve"> </w:t>
+                            </w:r>
+                            <w:proofErr w:type="spellStart"/>
+                            <w:r>
+                              <w:rPr>
+                                <w:sz w:val="28"/>
+                                <w:szCs w:val="28"/>
+                              </w:rPr>
+                              <w:t>Methods</w:t>
+                            </w:r>
+                            <w:proofErr w:type="spellEnd"/>
+                            <w:r>
+                              <w:rPr>
+                                <w:sz w:val="28"/>
+                                <w:szCs w:val="28"/>
+                              </w:rPr>
+                              <w:t xml:space="preserve"> for </w:t>
+                            </w:r>
+                            <w:proofErr w:type="spellStart"/>
+                            <w:r>
+                              <w:rPr>
+                                <w:sz w:val="28"/>
+                                <w:szCs w:val="28"/>
+                              </w:rPr>
+                              <w:t>Secure</w:t>
+                            </w:r>
+                            <w:proofErr w:type="spellEnd"/>
+                            <w:r>
+                              <w:rPr>
+                                <w:sz w:val="28"/>
+                                <w:szCs w:val="28"/>
+                              </w:rPr>
+                              <w:t xml:space="preserve"> Systems Project</w:t>
                             </w:r>
                           </w:p>
                         </w:txbxContent>
@@ -5927,12 +5968,53 @@
                           <w:szCs w:val="28"/>
                         </w:rPr>
                       </w:pPr>
+                      <w:proofErr w:type="spellStart"/>
                       <w:r>
                         <w:rPr>
                           <w:sz w:val="28"/>
                           <w:szCs w:val="28"/>
                         </w:rPr>
-                        <w:t>Formal Methods for Secure Systems Project</w:t>
+                        <w:t>Formal</w:t>
+                      </w:r>
+                      <w:proofErr w:type="spellEnd"/>
+                      <w:r>
+                        <w:rPr>
+                          <w:sz w:val="28"/>
+                          <w:szCs w:val="28"/>
+                        </w:rPr>
+                        <w:t xml:space="preserve"> </w:t>
+                      </w:r>
+                      <w:proofErr w:type="spellStart"/>
+                      <w:r>
+                        <w:rPr>
+                          <w:sz w:val="28"/>
+                          <w:szCs w:val="28"/>
+                        </w:rPr>
+                        <w:t>Methods</w:t>
+                      </w:r>
+                      <w:proofErr w:type="spellEnd"/>
+                      <w:r>
+                        <w:rPr>
+                          <w:sz w:val="28"/>
+                          <w:szCs w:val="28"/>
+                        </w:rPr>
+                        <w:t xml:space="preserve"> for </w:t>
+                      </w:r>
+                      <w:proofErr w:type="spellStart"/>
+                      <w:r>
+                        <w:rPr>
+                          <w:sz w:val="28"/>
+                          <w:szCs w:val="28"/>
+                        </w:rPr>
+                        <w:t>Secure</w:t>
+                      </w:r>
+                      <w:proofErr w:type="spellEnd"/>
+                      <w:r>
+                        <w:rPr>
+                          <w:sz w:val="28"/>
+                          <w:szCs w:val="28"/>
+                        </w:rPr>
+                        <w:t xml:space="preserve"> Systems Project</w:t>
                       </w:r>
                     </w:p>
                   </w:txbxContent>
@@ -6262,11 +6344,33 @@
         </w:rPr>
         <w:t>(</w:t>
       </w:r>
+      <w:proofErr w:type="spellStart"/>
       <w:r>
         <w:rPr>
           <w:rFonts w:ascii="Calibri" w:hAnsi="Calibri" w:cs="Calibri"/>
         </w:rPr>
-        <w:t>ADversary VIew Security Evaluation</w:t>
+        <w:t>ADversary</w:t>
+      </w:r>
+      <w:proofErr w:type="spellEnd"/>
+      <w:r>
+        <w:rPr>
+          <w:rFonts w:ascii="Calibri" w:hAnsi="Calibri" w:cs="Calibri"/>
+        </w:rPr>
+        <w:t xml:space="preserve"> </w:t>
+      </w:r>
+      <w:proofErr w:type="spellStart"/>
+      <w:r>
+        <w:rPr>
+          <w:rFonts w:ascii="Calibri" w:hAnsi="Calibri" w:cs="Calibri"/>
+        </w:rPr>
+        <w:t>VIew</w:t>
+      </w:r>
+      <w:proofErr w:type="spellEnd"/>
+      <w:r>
+        <w:rPr>
+          <w:rFonts w:ascii="Calibri" w:hAnsi="Calibri" w:cs="Calibri"/>
+        </w:rPr>
+        <w:t xml:space="preserve"> Security Evaluation</w:t>
       </w:r>
       <w:r>
         <w:rPr>
@@ -6298,7 +6402,21 @@
         <w:rPr>
           <w:rFonts w:ascii="Calibri" w:hAnsi="Calibri" w:cs="Calibri"/>
         </w:rPr>
-        <w:t>Attraverso Mobiüs abbiamo simulato due diversi</w:t>
+        <w:t xml:space="preserve">Attraverso </w:t>
+      </w:r>
+      <w:proofErr w:type="spellStart"/>
+      <w:r>
+        <w:rPr>
+          <w:rFonts w:ascii="Calibri" w:hAnsi="Calibri" w:cs="Calibri"/>
+        </w:rPr>
+        <w:t>Mobiüs</w:t>
+      </w:r>
+      <w:proofErr w:type="spellEnd"/>
+      <w:r>
+        <w:rPr>
+          <w:rFonts w:ascii="Calibri" w:hAnsi="Calibri" w:cs="Calibri"/>
+        </w:rPr>
+        <w:t xml:space="preserve"> abbiamo simulato due diversi</w:t>
       </w:r>
       <w:r>
         <w:rPr>
@@ -6512,7 +6630,6 @@
       <w:r>
         <w:rPr>
           <w:rFonts w:ascii="Calibri" w:hAnsi="Calibri" w:cs="Calibri"/>
-          <w:u w:val="single"/>
         </w:rPr>
         <w:t>probabilità</w:t>
       </w:r>
@@ -6595,7 +6712,15 @@
         <w:rPr>
           <w:rFonts w:ascii="Calibri" w:hAnsi="Calibri" w:cs="Calibri"/>
         </w:rPr>
-        <w:t xml:space="preserve">e probabilità di fallimento </w:t>
+        <w:t>e proba</w:t>
+      </w:r>
+      <w:bookmarkStart w:id="0" w:name="_GoBack"/>
+      <w:bookmarkEnd w:id="0"/>
+      <w:r>
+        <w:rPr>
+          <w:rFonts w:ascii="Calibri" w:hAnsi="Calibri" w:cs="Calibri"/>
+        </w:rPr>
+        <w:t xml:space="preserve">bilità di fallimento </w:t>
       </w:r>
       <w:r>
         <w:rPr>
@@ -6711,15 +6836,15 @@
           <wp:anchor distT="0" distB="0" distL="114300" distR="114300" simplePos="0" relativeHeight="251672576" behindDoc="0" locked="0" layoutInCell="1" allowOverlap="1">
             <wp:simplePos x="0" y="0"/>
             <wp:positionH relativeFrom="margin">
-              <wp:align>right</wp:align>
+              <wp:posOffset>166370</wp:posOffset>
             </wp:positionH>
             <wp:positionV relativeFrom="paragraph">
-              <wp:posOffset>261620</wp:posOffset>
+              <wp:posOffset>260350</wp:posOffset>
             </wp:positionV>
-            <wp:extent cx="6119495" cy="3764280"/>
-            <wp:effectExtent l="0" t="0" r="0" b="7620"/>
+            <wp:extent cx="5784850" cy="3764280"/>
+            <wp:effectExtent l="0" t="0" r="6350" b="7620"/>
             <wp:wrapSquare wrapText="bothSides"/>
-            <wp:docPr id="34" name="Immagine 34" descr="Immagine che contiene testo, mappa&#10;&#10;Descrizione generata automaticamente"/>
+            <wp:docPr id="34" name="Immagine 34"/>
             <wp:cNvGraphicFramePr>
               <a:graphicFrameLocks xmlns:a="http://schemas.openxmlformats.org/drawingml/2006/main" noChangeAspect="1"/>
             </wp:cNvGraphicFramePr>
@@ -6731,7 +6856,7 @@
                     <pic:cNvPicPr/>
                   </pic:nvPicPr>
                   <pic:blipFill>
-                    <a:blip r:embed="rId8">
+                    <a:blip r:embed="rId8" cstate="print">
                       <a:extLst>
                         <a:ext uri="{28A0092B-C50C-407E-A947-70E740481C1C}">
                           <a14:useLocalDpi xmlns:a14="http://schemas.microsoft.com/office/drawing/2010/main" val="0"/>
@@ -6745,7 +6870,7 @@
                   <pic:spPr>
                     <a:xfrm>
                       <a:off x="0" y="0"/>
-                      <a:ext cx="6119495" cy="3764280"/>
+                      <a:ext cx="5784850" cy="3764280"/>
                     </a:xfrm>
                     <a:prstGeom prst="rect">
                       <a:avLst/>
@@ -6754,6 +6879,9 @@
                 </pic:pic>
               </a:graphicData>
             </a:graphic>
+            <wp14:sizeRelH relativeFrom="margin">
+              <wp14:pctWidth>0</wp14:pctWidth>
+            </wp14:sizeRelH>
             <wp14:sizeRelV relativeFrom="margin">
               <wp14:pctHeight>0</wp14:pctHeight>
             </wp14:sizeRelV>
@@ -6773,27 +6901,14 @@
       <w:r>
         <w:t xml:space="preserve">Figura </w:t>
       </w:r>
-      <w:r>
-        <w:fldChar w:fldCharType="begin"/>
-      </w:r>
-      <w:r>
-        <w:instrText xml:space="preserve"> SEQ Figura \* ARABIC </w:instrText>
-      </w:r>
-      <w:r>
-        <w:fldChar w:fldCharType="separate"/>
-      </w:r>
-      <w:r>
-        <w:rPr>
-          <w:noProof/>
-        </w:rPr>
-        <w:t>1</w:t>
-      </w:r>
-      <w:r>
-        <w:rPr>
-          <w:noProof/>
-        </w:rPr>
-        <w:fldChar w:fldCharType="end"/>
-      </w:r>
+      <w:fldSimple w:instr=" SEQ Figura \* ARABIC ">
+        <w:r>
+          <w:rPr>
+            <w:noProof/>
+          </w:rPr>
+          <w:t>1</w:t>
+        </w:r>
+      </w:fldSimple>
       <w:r>
         <w:t xml:space="preserve"> Modello ADVISE</w:t>
       </w:r>
@@ -6888,7 +7003,7 @@
           <w:iCs/>
         </w:rPr>
       </w:pPr>
-      <w:bookmarkStart w:id="0" w:name="_Hlk42291364"/>
+      <w:bookmarkStart w:id="1" w:name="_Hlk42291364"/>
       <w:r>
         <w:rPr>
           <w:b/>
@@ -6912,12 +7027,21 @@
           <w:iCs/>
         </w:rPr>
       </w:pPr>
-      <w:r>
-        <w:rPr>
-          <w:b/>
-          <w:bCs/>
-        </w:rPr>
-        <w:t>Detection:</w:t>
+      <w:proofErr w:type="spellStart"/>
+      <w:r>
+        <w:rPr>
+          <w:b/>
+          <w:bCs/>
+        </w:rPr>
+        <w:t>Detection</w:t>
+      </w:r>
+      <w:proofErr w:type="spellEnd"/>
+      <w:r>
+        <w:rPr>
+          <w:b/>
+          <w:bCs/>
+        </w:rPr>
+        <w:t>:</w:t>
       </w:r>
       <w:r>
         <w:t xml:space="preserve"> 0</w:t>
@@ -6953,7 +7077,7 @@
         <w:t>0.6</w:t>
       </w:r>
     </w:p>
-    <w:bookmarkEnd w:id="0"/>
+    <w:bookmarkEnd w:id="1"/>
     <w:p>
       <w:pPr>
         <w:pStyle w:val="Paragrafoelenco"/>
@@ -7012,12 +7136,21 @@
           <w:iCs/>
         </w:rPr>
       </w:pPr>
-      <w:r>
-        <w:rPr>
-          <w:b/>
-          <w:bCs/>
-        </w:rPr>
-        <w:t>Detection:</w:t>
+      <w:proofErr w:type="spellStart"/>
+      <w:r>
+        <w:rPr>
+          <w:b/>
+          <w:bCs/>
+        </w:rPr>
+        <w:t>Detection</w:t>
+      </w:r>
+      <w:proofErr w:type="spellEnd"/>
+      <w:r>
+        <w:rPr>
+          <w:b/>
+          <w:bCs/>
+        </w:rPr>
+        <w:t>:</w:t>
       </w:r>
       <w:r>
         <w:t xml:space="preserve"> 0</w:t>
@@ -7091,12 +7224,21 @@
           <w:numId w:val="7"/>
         </w:numPr>
       </w:pPr>
-      <w:r>
-        <w:rPr>
-          <w:b/>
-          <w:bCs/>
-        </w:rPr>
-        <w:t>Detection:</w:t>
+      <w:proofErr w:type="spellStart"/>
+      <w:r>
+        <w:rPr>
+          <w:b/>
+          <w:bCs/>
+        </w:rPr>
+        <w:t>Detection</w:t>
+      </w:r>
+      <w:proofErr w:type="spellEnd"/>
+      <w:r>
+        <w:rPr>
+          <w:b/>
+          <w:bCs/>
+        </w:rPr>
+        <w:t>:</w:t>
       </w:r>
       <w:r>
         <w:t xml:space="preserve"> 0.4</w:t>
@@ -7248,6 +7390,7 @@
         </w:numPr>
         <w:jc w:val="both"/>
       </w:pPr>
+      <w:proofErr w:type="spellStart"/>
       <w:r>
         <w:rPr>
           <w:b/>
@@ -7255,6 +7398,7 @@
         </w:rPr>
         <w:t>Get</w:t>
       </w:r>
+      <w:proofErr w:type="spellEnd"/>
       <w:r>
         <w:rPr>
           <w:b/>
@@ -7290,6 +7434,7 @@
         </w:rPr>
         <w:t xml:space="preserve"> </w:t>
       </w:r>
+      <w:proofErr w:type="spellStart"/>
       <w:r>
         <w:rPr>
           <w:b/>
@@ -7297,6 +7442,7 @@
         </w:rPr>
         <w:t>Alarm</w:t>
       </w:r>
+      <w:proofErr w:type="spellEnd"/>
       <w:r>
         <w:t xml:space="preserve">: è l’attacco che permette di ottenere </w:t>
       </w:r>
@@ -7331,7 +7477,13 @@
         <w:t>ha bisogno</w:t>
       </w:r>
       <w:r>
-        <w:t xml:space="preserve"> innanzitutto di conoscere le vulnerabilità del sistema di allarme e notevoli conoscenze da hacker per poterle sfruttare. Inoltre </w:t>
+        <w:t xml:space="preserve"> innanzitutto di conoscere le vulnerabilità del sistema di allarme e notevoli conoscenze da hacker per poterle sfruttare. </w:t>
+      </w:r>
+      <w:r>
+        <w:t>Inoltre,</w:t>
+      </w:r>
+      <w:r>
+        <w:t xml:space="preserve"> </w:t>
       </w:r>
       <w:r>
         <w:t xml:space="preserve">l’attaccante </w:t>
@@ -7469,6 +7621,7 @@
         </w:numPr>
         <w:jc w:val="both"/>
       </w:pPr>
+      <w:proofErr w:type="spellStart"/>
       <w:r>
         <w:rPr>
           <w:b/>
@@ -7476,6 +7629,7 @@
         </w:rPr>
         <w:t>Get</w:t>
       </w:r>
+      <w:proofErr w:type="spellEnd"/>
       <w:r>
         <w:rPr>
           <w:b/>
@@ -7511,6 +7665,7 @@
         </w:rPr>
         <w:t xml:space="preserve"> </w:t>
       </w:r>
+      <w:proofErr w:type="spellStart"/>
       <w:r>
         <w:rPr>
           <w:b/>
@@ -7518,6 +7673,7 @@
         </w:rPr>
         <w:t>Cameras</w:t>
       </w:r>
+      <w:proofErr w:type="spellEnd"/>
       <w:r>
         <w:t xml:space="preserve">: </w:t>
       </w:r>
@@ -7531,7 +7687,13 @@
         <w:t xml:space="preserve">. </w:t>
       </w:r>
       <w:r>
-        <w:t>Per far ciò l’avversario ha bisogno innanzitutto di conoscere le vulnerabilità del sistema delle telecamere e di avere notevoli conoscenze da hacker per poterle sfruttare. Inoltre necessita  di capacità furtive per poter raggiungere un punto di accesso e prenderne il controllo</w:t>
+        <w:t xml:space="preserve">Per far ciò l’avversario ha bisogno innanzitutto di conoscere le vulnerabilità del sistema delle telecamere e di avere notevoli conoscenze da hacker per poterle sfruttare. </w:t>
+      </w:r>
+      <w:r>
+        <w:t>Inoltre,</w:t>
+      </w:r>
+      <w:r>
+        <w:t xml:space="preserve"> necessita  di capacità furtive per poter raggiungere un punto di accesso e prenderne il controllo</w:t>
       </w:r>
       <w:r>
         <w:t xml:space="preserve">. Per questo attacco è stato stimato un costo di 30 per l’avversario, un tempo di esecuzione dell’attacco che può variare da un massimo di 30 a un minimo di 5 in base alle abilità dell’avversario nell’infiltrarsi nel sistema di video sorveglianza. Le probabilità che questo attacco abbia successo e porti al controllo delle telecamere </w:t>
@@ -7623,6 +7785,7 @@
         </w:rPr>
         <w:t xml:space="preserve"> </w:t>
       </w:r>
+      <w:proofErr w:type="spellStart"/>
       <w:r>
         <w:rPr>
           <w:b/>
@@ -7630,6 +7793,7 @@
         </w:rPr>
         <w:t>Routines</w:t>
       </w:r>
+      <w:proofErr w:type="spellEnd"/>
       <w:r>
         <w:t>: è il passo che permette al team di ladri di osservare e studiare</w:t>
       </w:r>
@@ -7763,7 +7927,13 @@
         <w:t>una probabilità del 10%</w:t>
       </w:r>
       <w:r>
-        <w:t xml:space="preserve"> di verificarsi. Inoltre a seguito dell’individuazione dell’accesso questo verrà rimosso facendo perdere</w:t>
+        <w:t xml:space="preserve"> di verificarsi. </w:t>
+      </w:r>
+      <w:r>
+        <w:t>Inoltre,</w:t>
+      </w:r>
+      <w:r>
+        <w:t xml:space="preserve"> a seguito dell’individuazione dell’accesso questo verrà rimosso facendo perdere</w:t>
       </w:r>
       <w:r>
         <w:t xml:space="preserve"> il controllo delle telecamere</w:t>
@@ -7784,6 +7954,7 @@
         </w:numPr>
         <w:jc w:val="both"/>
       </w:pPr>
+      <w:proofErr w:type="spellStart"/>
       <w:r>
         <w:rPr>
           <w:b/>
@@ -7791,6 +7962,7 @@
         </w:rPr>
         <w:t>Find</w:t>
       </w:r>
+      <w:proofErr w:type="spellEnd"/>
       <w:r>
         <w:rPr>
           <w:b/>
@@ -7798,6 +7970,7 @@
         </w:rPr>
         <w:t xml:space="preserve"> </w:t>
       </w:r>
+      <w:proofErr w:type="spellStart"/>
       <w:r>
         <w:rPr>
           <w:b/>
@@ -7805,6 +7978,7 @@
         </w:rPr>
         <w:t>Secure</w:t>
       </w:r>
+      <w:proofErr w:type="spellEnd"/>
       <w:r>
         <w:rPr>
           <w:b/>
@@ -7978,6 +8152,7 @@
           <w:numId w:val="2"/>
         </w:numPr>
       </w:pPr>
+      <w:proofErr w:type="spellStart"/>
       <w:r>
         <w:rPr>
           <w:b/>
@@ -7985,6 +8160,7 @@
         </w:rPr>
         <w:t>Safe</w:t>
       </w:r>
+      <w:proofErr w:type="spellEnd"/>
       <w:r>
         <w:rPr>
           <w:b/>
@@ -8105,6 +8281,66 @@
           <w:noProof/>
         </w:rPr>
         <w:lastRenderedPageBreak/>
+        <w:drawing>
+          <wp:anchor distT="0" distB="0" distL="114300" distR="114300" simplePos="0" relativeHeight="251673600" behindDoc="0" locked="0" layoutInCell="1" allowOverlap="1">
+            <wp:simplePos x="0" y="0"/>
+            <wp:positionH relativeFrom="margin">
+              <wp:posOffset>1261110</wp:posOffset>
+            </wp:positionH>
+            <wp:positionV relativeFrom="paragraph">
+              <wp:posOffset>144780</wp:posOffset>
+            </wp:positionV>
+            <wp:extent cx="3596640" cy="4385945"/>
+            <wp:effectExtent l="0" t="0" r="3810" b="0"/>
+            <wp:wrapTopAndBottom/>
+            <wp:docPr id="33" name="Immagine 33"/>
+            <wp:cNvGraphicFramePr>
+              <a:graphicFrameLocks xmlns:a="http://schemas.openxmlformats.org/drawingml/2006/main" noChangeAspect="1"/>
+            </wp:cNvGraphicFramePr>
+            <a:graphic xmlns:a="http://schemas.openxmlformats.org/drawingml/2006/main">
+              <a:graphicData uri="http://schemas.openxmlformats.org/drawingml/2006/picture">
+                <pic:pic xmlns:pic="http://schemas.openxmlformats.org/drawingml/2006/picture">
+                  <pic:nvPicPr>
+                    <pic:cNvPr id="33" name="AttaccoFisico.PNG"/>
+                    <pic:cNvPicPr/>
+                  </pic:nvPicPr>
+                  <pic:blipFill>
+                    <a:blip r:embed="rId9" cstate="print">
+                      <a:extLst>
+                        <a:ext uri="{28A0092B-C50C-407E-A947-70E740481C1C}">
+                          <a14:useLocalDpi xmlns:a14="http://schemas.microsoft.com/office/drawing/2010/main" val="0"/>
+                        </a:ext>
+                      </a:extLst>
+                    </a:blip>
+                    <a:stretch>
+                      <a:fillRect/>
+                    </a:stretch>
+                  </pic:blipFill>
+                  <pic:spPr>
+                    <a:xfrm>
+                      <a:off x="0" y="0"/>
+                      <a:ext cx="3596640" cy="4385945"/>
+                    </a:xfrm>
+                    <a:prstGeom prst="rect">
+                      <a:avLst/>
+                    </a:prstGeom>
+                  </pic:spPr>
+                </pic:pic>
+              </a:graphicData>
+            </a:graphic>
+            <wp14:sizeRelH relativeFrom="margin">
+              <wp14:pctWidth>0</wp14:pctWidth>
+            </wp14:sizeRelH>
+            <wp14:sizeRelV relativeFrom="margin">
+              <wp14:pctHeight>0</wp14:pctHeight>
+            </wp14:sizeRelV>
+          </wp:anchor>
+        </w:drawing>
+      </w:r>
+      <w:r>
+        <w:rPr>
+          <w:noProof/>
+        </w:rPr>
         <mc:AlternateContent>
           <mc:Choice Requires="wps">
             <w:drawing>
@@ -8152,27 +8388,14 @@
                             <w:r>
                               <w:t xml:space="preserve">Figura </w:t>
                             </w:r>
-                            <w:r>
-                              <w:fldChar w:fldCharType="begin"/>
-                            </w:r>
-                            <w:r>
-                              <w:instrText xml:space="preserve"> SEQ Figura \* ARABIC </w:instrText>
-                            </w:r>
-                            <w:r>
-                              <w:fldChar w:fldCharType="separate"/>
-                            </w:r>
-                            <w:r>
-                              <w:rPr>
-                                <w:noProof/>
-                              </w:rPr>
-                              <w:t>2</w:t>
-                            </w:r>
-                            <w:r>
-                              <w:rPr>
-                                <w:noProof/>
-                              </w:rPr>
-                              <w:fldChar w:fldCharType="end"/>
-                            </w:r>
+                            <w:fldSimple w:instr=" SEQ Figura \* ARABIC ">
+                              <w:r>
+                                <w:rPr>
+                                  <w:noProof/>
+                                </w:rPr>
+                                <w:t>2</w:t>
+                              </w:r>
+                            </w:fldSimple>
                             <w:r>
                               <w:t xml:space="preserve"> ADVISE attacco fisico</w:t>
                             </w:r>
@@ -8209,27 +8432,14 @@
                       <w:r>
                         <w:t xml:space="preserve">Figura </w:t>
                       </w:r>
-                      <w:r>
-                        <w:fldChar w:fldCharType="begin"/>
-                      </w:r>
-                      <w:r>
-                        <w:instrText xml:space="preserve"> SEQ Figura \* ARABIC </w:instrText>
-                      </w:r>
-                      <w:r>
-                        <w:fldChar w:fldCharType="separate"/>
-                      </w:r>
-                      <w:r>
-                        <w:rPr>
-                          <w:noProof/>
-                        </w:rPr>
-                        <w:t>2</w:t>
-                      </w:r>
-                      <w:r>
-                        <w:rPr>
-                          <w:noProof/>
-                        </w:rPr>
-                        <w:fldChar w:fldCharType="end"/>
-                      </w:r>
+                      <w:fldSimple w:instr=" SEQ Figura \* ARABIC ">
+                        <w:r>
+                          <w:rPr>
+                            <w:noProof/>
+                          </w:rPr>
+                          <w:t>2</w:t>
+                        </w:r>
+                      </w:fldSimple>
                       <w:r>
                         <w:t xml:space="preserve"> ADVISE attacco fisico</w:t>
                       </w:r>
@@ -8242,66 +8452,6 @@
           </mc:Fallback>
         </mc:AlternateContent>
       </w:r>
-      <w:r>
-        <w:rPr>
-          <w:noProof/>
-        </w:rPr>
-        <w:drawing>
-          <wp:anchor distT="0" distB="0" distL="114300" distR="114300" simplePos="0" relativeHeight="251673600" behindDoc="0" locked="0" layoutInCell="1" allowOverlap="1">
-            <wp:simplePos x="0" y="0"/>
-            <wp:positionH relativeFrom="margin">
-              <wp:align>center</wp:align>
-            </wp:positionH>
-            <wp:positionV relativeFrom="paragraph">
-              <wp:posOffset>50800</wp:posOffset>
-            </wp:positionV>
-            <wp:extent cx="3596640" cy="4570730"/>
-            <wp:effectExtent l="0" t="0" r="3810" b="1270"/>
-            <wp:wrapTopAndBottom/>
-            <wp:docPr id="33" name="Immagine 33" descr="Immagine che contiene testo, mappa&#10;&#10;Descrizione generata automaticamente"/>
-            <wp:cNvGraphicFramePr>
-              <a:graphicFrameLocks xmlns:a="http://schemas.openxmlformats.org/drawingml/2006/main" noChangeAspect="1"/>
-            </wp:cNvGraphicFramePr>
-            <a:graphic xmlns:a="http://schemas.openxmlformats.org/drawingml/2006/main">
-              <a:graphicData uri="http://schemas.openxmlformats.org/drawingml/2006/picture">
-                <pic:pic xmlns:pic="http://schemas.openxmlformats.org/drawingml/2006/picture">
-                  <pic:nvPicPr>
-                    <pic:cNvPr id="33" name="AttaccoFisico.PNG"/>
-                    <pic:cNvPicPr/>
-                  </pic:nvPicPr>
-                  <pic:blipFill>
-                    <a:blip r:embed="rId9">
-                      <a:extLst>
-                        <a:ext uri="{28A0092B-C50C-407E-A947-70E740481C1C}">
-                          <a14:useLocalDpi xmlns:a14="http://schemas.microsoft.com/office/drawing/2010/main" val="0"/>
-                        </a:ext>
-                      </a:extLst>
-                    </a:blip>
-                    <a:stretch>
-                      <a:fillRect/>
-                    </a:stretch>
-                  </pic:blipFill>
-                  <pic:spPr>
-                    <a:xfrm>
-                      <a:off x="0" y="0"/>
-                      <a:ext cx="3596640" cy="4570730"/>
-                    </a:xfrm>
-                    <a:prstGeom prst="rect">
-                      <a:avLst/>
-                    </a:prstGeom>
-                  </pic:spPr>
-                </pic:pic>
-              </a:graphicData>
-            </a:graphic>
-            <wp14:sizeRelH relativeFrom="margin">
-              <wp14:pctWidth>0</wp14:pctWidth>
-            </wp14:sizeRelH>
-            <wp14:sizeRelV relativeFrom="margin">
-              <wp14:pctHeight>0</wp14:pctHeight>
-            </wp14:sizeRelV>
-          </wp:anchor>
-        </w:drawing>
-      </w:r>
     </w:p>
     <w:p>
       <w:pPr>
@@ -8384,15 +8534,32 @@
       <w:r>
         <w:t xml:space="preserve">in questo passo l’attaccante utilizzando le credenziali sottratte all’utente per rubare i soldi dal conto corrente dell’utente ottenendo così i </w:t>
       </w:r>
-      <w:r>
-        <w:rPr>
-          <w:b/>
-          <w:bCs/>
-        </w:rPr>
-        <w:t>digital money</w:t>
-      </w:r>
-      <w:r>
-        <w:t>. Il costo di tale attacco è di 5 come il tempo di esecuzione. Le probabilità di successo sono dell’ 80% con una probabilità di essere scoperti del 5%. Le probabilità di venire scoperto dopo aver fallito l’attacco sono del 10%.</w:t>
+      <w:proofErr w:type="spellStart"/>
+      <w:r>
+        <w:rPr>
+          <w:b/>
+          <w:bCs/>
+        </w:rPr>
+        <w:t>digital</w:t>
+      </w:r>
+      <w:proofErr w:type="spellEnd"/>
+      <w:r>
+        <w:rPr>
+          <w:b/>
+          <w:bCs/>
+        </w:rPr>
+        <w:t xml:space="preserve"> money</w:t>
+      </w:r>
+      <w:r>
+        <w:t xml:space="preserve">. Il costo di tale attacco è di </w:t>
+      </w:r>
+      <w:proofErr w:type="gramStart"/>
+      <w:r>
+        <w:t>5</w:t>
+      </w:r>
+      <w:proofErr w:type="gramEnd"/>
+      <w:r>
+        <w:t xml:space="preserve"> come il tempo di esecuzione. Le probabilità di successo sono dell’ 80% con una probabilità di essere scoperti del 5%. Le probabilità di venire scoperto dopo aver fallito l’attacco sono del 10%.</w:t>
       </w:r>
     </w:p>
     <w:p>
@@ -8409,11 +8576,14 @@
           <w:b/>
           <w:bCs/>
         </w:rPr>
+        <w:t>Cyber Attack</w:t>
+      </w:r>
+      <w:r>
+        <w:t xml:space="preserve">: in questo passo si utilizzano le skill di hacking e le conoscenze delle debolezze dei sistemi di sicurezza della rete informatica, l’attaccante riesce a generare una back door nella rete </w:t>
+      </w:r>
+      <w:r>
         <w:lastRenderedPageBreak/>
-        <w:t>Cyber Attack</w:t>
-      </w:r>
-      <w:r>
-        <w:t xml:space="preserve">: in questo passo si utilizzano le skill di hacking e le conoscenze delle debolezze dei sistemi di sicurezza della rete informatica, l’attaccante riesce a generare una back door nella rete della banca. Il costo è di 70 e i tempi variano a seconda delle capacità di hacking tra un minimo di 30 e un massimo di 60. La probabilità di successo è dell’1% in quanto il livello di sicurezza della rete di una banca è molto elevato. Le probabilità di essere scoperti dopo aver completato con successo questo attacco sono del 5%, mentre nel caso in cui l’attacco fallisce tale probabilità è dell’1%. </w:t>
+        <w:t xml:space="preserve">della banca. Il costo è di 70 e i tempi variano a seconda delle capacità di hacking tra un minimo di 30 e un massimo di 60. La probabilità di successo è dell’1% in quanto il livello di sicurezza della rete di una banca è molto elevato. Le probabilità di essere scoperti dopo aver completato con successo questo attacco sono del 5%, mentre nel caso in cui l’attacco fallisce tale probabilità è dell’1%. </w:t>
       </w:r>
     </w:p>
     <w:p>
@@ -8425,21 +8595,30 @@
         </w:numPr>
         <w:jc w:val="both"/>
       </w:pPr>
-      <w:r>
-        <w:rPr>
-          <w:b/>
-          <w:bCs/>
-        </w:rPr>
-        <w:t>Infect the system</w:t>
+      <w:proofErr w:type="spellStart"/>
+      <w:r>
+        <w:rPr>
+          <w:b/>
+          <w:bCs/>
+        </w:rPr>
+        <w:t>Infect</w:t>
+      </w:r>
+      <w:proofErr w:type="spellEnd"/>
+      <w:r>
+        <w:rPr>
+          <w:b/>
+          <w:bCs/>
+        </w:rPr>
+        <w:t xml:space="preserve"> the system</w:t>
       </w:r>
       <w:r>
         <w:t xml:space="preserve">: in questo passo l’attaccante infetta la rete informatica della banca utilizzando le capacità di hacking insieme alla backdoor creata nell’attacco precedente, per ottenere l’accesso completo alla rete. Il costo dell’attacco è di 65 e il tempo varia da 10 a 30 in base alle skill di hacking. La probabilità di successo è del 5% con probabilità di essere individuati del 5%. Abbiamo considerato due tipi di fallimento il primo è generico e dovuto al fatto che non è stato possibile infettare con successo il sistema ed ha probabilità del 65% di manifestarsi con il 5% di probabilità di venire rintracciati. </w:t>
       </w:r>
-      <w:bookmarkStart w:id="1" w:name="_Hlk42209833"/>
+      <w:bookmarkStart w:id="2" w:name="_Hlk42209833"/>
       <w:r>
         <w:t xml:space="preserve">Mentre il secondo caso viene causato dall’individuazione e cancellazione da parte di un sistemista della backdoor creata con una probabilità che accada del 30% e con un rischio di venire individuati del 5%. </w:t>
       </w:r>
-      <w:bookmarkEnd w:id="1"/>
+      <w:bookmarkEnd w:id="2"/>
     </w:p>
     <w:p>
       <w:pPr>
@@ -8449,13 +8628,31 @@
           <w:numId w:val="3"/>
         </w:numPr>
       </w:pPr>
-      <w:r>
-        <w:rPr>
-          <w:b/>
-          <w:bCs/>
-        </w:rPr>
-        <w:t>Get Director Credentials</w:t>
-      </w:r>
+      <w:proofErr w:type="spellStart"/>
+      <w:r>
+        <w:rPr>
+          <w:b/>
+          <w:bCs/>
+        </w:rPr>
+        <w:t>Get</w:t>
+      </w:r>
+      <w:proofErr w:type="spellEnd"/>
+      <w:r>
+        <w:rPr>
+          <w:b/>
+          <w:bCs/>
+        </w:rPr>
+        <w:t xml:space="preserve"> Director </w:t>
+      </w:r>
+      <w:proofErr w:type="spellStart"/>
+      <w:r>
+        <w:rPr>
+          <w:b/>
+          <w:bCs/>
+        </w:rPr>
+        <w:t>Credentials</w:t>
+      </w:r>
+      <w:proofErr w:type="spellEnd"/>
       <w:r>
         <w:t>: questo passo permette all’attaccante di ottenere le credenziali del direttore della banca tramite l’utilizzo delle conoscenze di hacking e della backdoor ottenuta in precedenza. Per tale attacco è stato stimato un costo di 55 e un tempo d’esecuzione che può variare da un massimo di 25 a un minimo di 5 in base alle abilità dell’avversario nell’hacking. Le probabilità di successo sono stimate al 10% con una probabilità di essere scoperti del 5%. Anche in questo attacco abbiamo considerato due tipi di fallimento il primo è dovuto all’incapacità di ottenere le credenziali del direttore e ha una probabilità del 60% che si manifesta con il rischio di venire scoperti al 5%. Mentre il secondo caso viene provocato dall’individuazione e cancellazione della backdoor creata da parte di un sistemista con una probabilità che accada del 30% e con un rischio di venire individuati del 5%.</w:t>
       </w:r>
@@ -8468,15 +8665,40 @@
           <w:numId w:val="3"/>
         </w:numPr>
       </w:pPr>
-      <w:bookmarkStart w:id="2" w:name="_Hlk42300524"/>
-      <w:r>
-        <w:rPr>
-          <w:b/>
-          <w:bCs/>
-        </w:rPr>
-        <w:t>Get Safe Combination</w:t>
-      </w:r>
-      <w:bookmarkEnd w:id="2"/>
+      <w:bookmarkStart w:id="3" w:name="_Hlk42300524"/>
+      <w:proofErr w:type="spellStart"/>
+      <w:r>
+        <w:rPr>
+          <w:b/>
+          <w:bCs/>
+        </w:rPr>
+        <w:t>Get</w:t>
+      </w:r>
+      <w:proofErr w:type="spellEnd"/>
+      <w:r>
+        <w:rPr>
+          <w:b/>
+          <w:bCs/>
+        </w:rPr>
+        <w:t xml:space="preserve"> </w:t>
+      </w:r>
+      <w:proofErr w:type="spellStart"/>
+      <w:r>
+        <w:rPr>
+          <w:b/>
+          <w:bCs/>
+        </w:rPr>
+        <w:t>Safe</w:t>
+      </w:r>
+      <w:proofErr w:type="spellEnd"/>
+      <w:r>
+        <w:rPr>
+          <w:b/>
+          <w:bCs/>
+        </w:rPr>
+        <w:t xml:space="preserve"> Combination</w:t>
+      </w:r>
+      <w:bookmarkEnd w:id="3"/>
       <w:r>
         <w:t>: in questo passo l’attaccante tramite le sue abilità di hacking e l’utilizzo della backdoor ottiene la combinazione della cassaforte da utilizzare opzionalmente durante il passo dell’apertura della cassaforte. Questo attacco presenta un punto di fusione tra le due tipologie di attacco.  Per tale attacco è stato stimato un costo di 60 e un tempo d’esecuzione che può variare da un massimo di 25 a un minimo di 5 in base alle abilità dell’avversario nell’hacking.</w:t>
       </w:r>
@@ -8568,27 +8790,14 @@
       <w:r>
         <w:t xml:space="preserve">Figura </w:t>
       </w:r>
-      <w:r>
-        <w:fldChar w:fldCharType="begin"/>
-      </w:r>
-      <w:r>
-        <w:instrText xml:space="preserve"> SEQ Figura \* ARABIC </w:instrText>
-      </w:r>
-      <w:r>
-        <w:fldChar w:fldCharType="separate"/>
-      </w:r>
-      <w:r>
-        <w:rPr>
-          <w:noProof/>
-        </w:rPr>
-        <w:t>3</w:t>
-      </w:r>
-      <w:r>
-        <w:rPr>
-          <w:noProof/>
-        </w:rPr>
-        <w:fldChar w:fldCharType="end"/>
-      </w:r>
+      <w:fldSimple w:instr=" SEQ Figura \* ARABIC ">
+        <w:r>
+          <w:rPr>
+            <w:noProof/>
+          </w:rPr>
+          <w:t>3</w:t>
+        </w:r>
+      </w:fldSimple>
       <w:r>
         <w:t xml:space="preserve"> Attacco Informatico</w:t>
       </w:r>
@@ -8696,12 +8905,37 @@
         </w:rPr>
         <w:t xml:space="preserve"> </w:t>
       </w:r>
-      <w:r>
-        <w:rPr>
-          <w:b/>
-          <w:bCs/>
-        </w:rPr>
-        <w:t xml:space="preserve">Get Safe Combination </w:t>
+      <w:proofErr w:type="spellStart"/>
+      <w:r>
+        <w:rPr>
+          <w:b/>
+          <w:bCs/>
+        </w:rPr>
+        <w:t>Get</w:t>
+      </w:r>
+      <w:proofErr w:type="spellEnd"/>
+      <w:r>
+        <w:rPr>
+          <w:b/>
+          <w:bCs/>
+        </w:rPr>
+        <w:t xml:space="preserve"> </w:t>
+      </w:r>
+      <w:proofErr w:type="spellStart"/>
+      <w:r>
+        <w:rPr>
+          <w:b/>
+          <w:bCs/>
+        </w:rPr>
+        <w:t>Safe</w:t>
+      </w:r>
+      <w:proofErr w:type="spellEnd"/>
+      <w:r>
+        <w:rPr>
+          <w:b/>
+          <w:bCs/>
+        </w:rPr>
+        <w:t xml:space="preserve"> Combination </w:t>
       </w:r>
       <w:r>
         <w:t>la combinazione della banca</w:t>
@@ -8764,7 +8998,15 @@
         <w:t>’attacco nel tempo tramite l’utilizzo d</w:t>
       </w:r>
       <w:r>
-        <w:t>i variabili di reward.</w:t>
+        <w:t xml:space="preserve">i variabili di </w:t>
+      </w:r>
+      <w:proofErr w:type="spellStart"/>
+      <w:r>
+        <w:t>reward</w:t>
+      </w:r>
+      <w:proofErr w:type="spellEnd"/>
+      <w:r>
+        <w:t>.</w:t>
       </w:r>
     </w:p>
     <w:p>
@@ -8772,7 +9014,15 @@
         <w:jc w:val="both"/>
       </w:pPr>
       <w:r>
-        <w:t xml:space="preserve">Per l’attacco fisico i rewards di interesse sono: </w:t>
+        <w:t xml:space="preserve">Per l’attacco fisico i </w:t>
+      </w:r>
+      <w:proofErr w:type="spellStart"/>
+      <w:r>
+        <w:t>rewards</w:t>
+      </w:r>
+      <w:proofErr w:type="spellEnd"/>
+      <w:r>
+        <w:t xml:space="preserve"> di interesse sono: </w:t>
       </w:r>
     </w:p>
     <w:p>
@@ -8784,6 +9034,7 @@
         </w:numPr>
         <w:jc w:val="both"/>
       </w:pPr>
+      <w:proofErr w:type="spellStart"/>
       <w:r>
         <w:rPr>
           <w:b/>
@@ -8791,6 +9042,7 @@
         </w:rPr>
         <w:t>control_camera</w:t>
       </w:r>
+      <w:proofErr w:type="spellEnd"/>
       <w:r>
         <w:rPr>
           <w:b/>
@@ -8811,6 +9063,7 @@
         </w:numPr>
         <w:jc w:val="both"/>
       </w:pPr>
+      <w:proofErr w:type="spellStart"/>
       <w:r>
         <w:rPr>
           <w:b/>
@@ -8818,6 +9071,7 @@
         </w:rPr>
         <w:t>control_alarms</w:t>
       </w:r>
+      <w:proofErr w:type="spellEnd"/>
       <w:r>
         <w:t>: gli allarmi della banca vengono disattivati</w:t>
       </w:r>
@@ -8831,6 +9085,7 @@
         </w:numPr>
         <w:jc w:val="both"/>
       </w:pPr>
+      <w:proofErr w:type="spellStart"/>
       <w:r>
         <w:rPr>
           <w:b/>
@@ -8838,6 +9093,7 @@
         </w:rPr>
         <w:t>security_routines</w:t>
       </w:r>
+      <w:proofErr w:type="spellEnd"/>
       <w:r>
         <w:rPr>
           <w:b/>
@@ -8858,6 +9114,7 @@
         </w:numPr>
         <w:jc w:val="both"/>
       </w:pPr>
+      <w:proofErr w:type="spellStart"/>
       <w:r>
         <w:rPr>
           <w:b/>
@@ -8865,6 +9122,7 @@
         </w:rPr>
         <w:t>safe_access</w:t>
       </w:r>
+      <w:proofErr w:type="spellEnd"/>
       <w:r>
         <w:rPr>
           <w:b/>
@@ -8908,7 +9166,15 @@
         <w:jc w:val="both"/>
       </w:pPr>
       <w:r>
-        <w:t>Per l’attacco informatico avremo le seguenti variabili di reward:</w:t>
+        <w:t xml:space="preserve">Per l’attacco informatico avremo le seguenti variabili di </w:t>
+      </w:r>
+      <w:proofErr w:type="spellStart"/>
+      <w:r>
+        <w:t>reward</w:t>
+      </w:r>
+      <w:proofErr w:type="spellEnd"/>
+      <w:r>
+        <w:t>:</w:t>
       </w:r>
     </w:p>
     <w:p>
@@ -8924,6 +9190,7 @@
           <w:bCs/>
         </w:rPr>
       </w:pPr>
+      <w:proofErr w:type="spellStart"/>
       <w:r>
         <w:rPr>
           <w:b/>
@@ -8931,6 +9198,7 @@
         </w:rPr>
         <w:t>back_door</w:t>
       </w:r>
+      <w:proofErr w:type="spellEnd"/>
       <w:r>
         <w:rPr>
           <w:b/>
@@ -8955,6 +9223,7 @@
           <w:bCs/>
         </w:rPr>
       </w:pPr>
+      <w:proofErr w:type="spellStart"/>
       <w:r>
         <w:rPr>
           <w:b/>
@@ -8962,6 +9231,7 @@
         </w:rPr>
         <w:t>system_access</w:t>
       </w:r>
+      <w:proofErr w:type="spellEnd"/>
       <w:r>
         <w:rPr>
           <w:b/>
@@ -8986,6 +9256,7 @@
           <w:bCs/>
         </w:rPr>
       </w:pPr>
+      <w:proofErr w:type="spellStart"/>
       <w:r>
         <w:rPr>
           <w:b/>
@@ -8993,6 +9264,7 @@
         </w:rPr>
         <w:t>user_credentials</w:t>
       </w:r>
+      <w:proofErr w:type="spellEnd"/>
       <w:r>
         <w:rPr>
           <w:b/>
@@ -9020,6 +9292,7 @@
           <w:bCs/>
         </w:rPr>
       </w:pPr>
+      <w:proofErr w:type="spellStart"/>
       <w:r>
         <w:rPr>
           <w:b/>
@@ -9027,6 +9300,7 @@
         </w:rPr>
         <w:t>dir_credentials</w:t>
       </w:r>
+      <w:proofErr w:type="spellEnd"/>
       <w:r>
         <w:rPr>
           <w:b/>
@@ -9054,6 +9328,7 @@
           <w:bCs/>
         </w:rPr>
       </w:pPr>
+      <w:proofErr w:type="spellStart"/>
       <w:r>
         <w:rPr>
           <w:b/>
@@ -9061,6 +9336,7 @@
         </w:rPr>
         <w:t>safe_combination</w:t>
       </w:r>
+      <w:proofErr w:type="spellEnd"/>
       <w:r>
         <w:t>: ottenimento della combinazione della cassaforte della banca</w:t>
       </w:r>
@@ -9110,6 +9386,7 @@
       <w:r>
         <w:t xml:space="preserve">Infine, per l’attacco combinato avremo bisogno di tutte le variabili di </w:t>
       </w:r>
+      <w:proofErr w:type="spellStart"/>
       <w:r>
         <w:rPr>
           <w:b/>
@@ -9117,6 +9394,7 @@
         </w:rPr>
         <w:t>reward</w:t>
       </w:r>
+      <w:proofErr w:type="spellEnd"/>
       <w:r>
         <w:t xml:space="preserve"> descritte in precedenza </w:t>
       </w:r>
@@ -9133,12 +9411,21 @@
         </w:numPr>
         <w:jc w:val="both"/>
       </w:pPr>
-      <w:r>
-        <w:rPr>
-          <w:b/>
-          <w:bCs/>
-        </w:rPr>
-        <w:t>big_money:</w:t>
+      <w:proofErr w:type="spellStart"/>
+      <w:r>
+        <w:rPr>
+          <w:b/>
+          <w:bCs/>
+        </w:rPr>
+        <w:t>big_money</w:t>
+      </w:r>
+      <w:proofErr w:type="spellEnd"/>
+      <w:r>
+        <w:rPr>
+          <w:b/>
+          <w:bCs/>
+        </w:rPr>
+        <w:t>:</w:t>
       </w:r>
       <w:r>
         <w:t xml:space="preserve"> soldi ottenuti dall’attacco fisico</w:t>
@@ -9153,12 +9440,21 @@
         </w:numPr>
         <w:jc w:val="both"/>
       </w:pPr>
-      <w:r>
-        <w:rPr>
-          <w:b/>
-          <w:bCs/>
-        </w:rPr>
-        <w:t>small_money:</w:t>
+      <w:proofErr w:type="spellStart"/>
+      <w:r>
+        <w:rPr>
+          <w:b/>
+          <w:bCs/>
+        </w:rPr>
+        <w:t>small_money</w:t>
+      </w:r>
+      <w:proofErr w:type="spellEnd"/>
+      <w:r>
+        <w:rPr>
+          <w:b/>
+          <w:bCs/>
+        </w:rPr>
+        <w:t>:</w:t>
       </w:r>
       <w:r>
         <w:t xml:space="preserve"> soldi ottenuti dall’attacco informatico</w:t>
@@ -9364,27 +9660,14 @@
       <w:r>
         <w:t xml:space="preserve">Grafico </w:t>
       </w:r>
-      <w:r>
-        <w:fldChar w:fldCharType="begin"/>
-      </w:r>
-      <w:r>
-        <w:instrText xml:space="preserve"> SEQ Grafico \* ARABIC </w:instrText>
-      </w:r>
-      <w:r>
-        <w:fldChar w:fldCharType="separate"/>
-      </w:r>
-      <w:r>
-        <w:rPr>
-          <w:noProof/>
-        </w:rPr>
-        <w:t>1</w:t>
-      </w:r>
-      <w:r>
-        <w:rPr>
-          <w:noProof/>
-        </w:rPr>
-        <w:fldChar w:fldCharType="end"/>
-      </w:r>
+      <w:fldSimple w:instr=" SEQ Grafico \* ARABIC ">
+        <w:r>
+          <w:rPr>
+            <w:noProof/>
+          </w:rPr>
+          <w:t>1</w:t>
+        </w:r>
+      </w:fldSimple>
     </w:p>
     <w:p>
       <w:pPr>
@@ -9545,27 +9828,14 @@
       <w:r>
         <w:t xml:space="preserve">Grafico </w:t>
       </w:r>
-      <w:r>
-        <w:fldChar w:fldCharType="begin"/>
-      </w:r>
-      <w:r>
-        <w:instrText xml:space="preserve"> SEQ Grafico \* ARABIC </w:instrText>
-      </w:r>
-      <w:r>
-        <w:fldChar w:fldCharType="separate"/>
-      </w:r>
-      <w:r>
-        <w:rPr>
-          <w:noProof/>
-        </w:rPr>
-        <w:t>2</w:t>
-      </w:r>
-      <w:r>
-        <w:rPr>
-          <w:noProof/>
-        </w:rPr>
-        <w:fldChar w:fldCharType="end"/>
-      </w:r>
+      <w:fldSimple w:instr=" SEQ Grafico \* ARABIC ">
+        <w:r>
+          <w:rPr>
+            <w:noProof/>
+          </w:rPr>
+          <w:t>2</w:t>
+        </w:r>
+      </w:fldSimple>
     </w:p>
     <w:p/>
     <w:p>
@@ -9626,12 +9896,7 @@
         </w:numPr>
       </w:pPr>
       <w:r>
-        <w:t>controllare e resettare periodicamente i dispositivi di sicurezza della banca</w:t>
-      </w:r>
-      <w:bookmarkStart w:id="3" w:name="_GoBack"/>
-      <w:bookmarkEnd w:id="3"/>
-      <w:r>
-        <w:t>.</w:t>
+        <w:t>controllare e resettare periodicamente i dispositivi di sicurezza della banca.</w:t>
       </w:r>
     </w:p>
     <w:p>
@@ -9723,27 +9988,14 @@
       <w:r>
         <w:t xml:space="preserve">Grafico </w:t>
       </w:r>
-      <w:r>
-        <w:fldChar w:fldCharType="begin"/>
-      </w:r>
-      <w:r>
-        <w:instrText xml:space="preserve"> SEQ Grafico \* ARABIC </w:instrText>
-      </w:r>
-      <w:r>
-        <w:fldChar w:fldCharType="separate"/>
-      </w:r>
-      <w:r>
-        <w:rPr>
-          <w:noProof/>
-        </w:rPr>
-        <w:t>3</w:t>
-      </w:r>
-      <w:r>
-        <w:rPr>
-          <w:noProof/>
-        </w:rPr>
-        <w:fldChar w:fldCharType="end"/>
-      </w:r>
+      <w:fldSimple w:instr=" SEQ Grafico \* ARABIC ">
+        <w:r>
+          <w:rPr>
+            <w:noProof/>
+          </w:rPr>
+          <w:t>3</w:t>
+        </w:r>
+      </w:fldSimple>
     </w:p>
     <w:sectPr>
       <w:pgSz w:w="11906" w:h="16838"/>
@@ -11906,7 +12158,7 @@
 </file>
 
 <file path=customXml/itemProps1.xml><?xml version="1.0" encoding="utf-8"?>
-<ds:datastoreItem xmlns:ds="http://schemas.openxmlformats.org/officeDocument/2006/customXml" ds:itemID="{8CDDE00C-B563-4044-BB52-814CF7C18A0F}">
+<ds:datastoreItem xmlns:ds="http://schemas.openxmlformats.org/officeDocument/2006/customXml" ds:itemID="{6141F33F-F30F-4A3F-B930-89B6E6E9415F}">
   <ds:schemaRefs>
     <ds:schemaRef ds:uri="http://schemas.openxmlformats.org/officeDocument/2006/bibliography"/>
   </ds:schemaRefs>

</xml_diff>